<commit_message>
TFS 19526 - Extract bingo logs from ecl and post to share point sites. Replaced project Name in Header.
git-tfs-id: [https://tfs.omnicloud.local/tfs/cco%20program/]$/eCoaching_V2;C48127
</commit_message>
<xml_diff>
--- a/Design/DD/SOIBean/CCO_eCoaching_Log_SOIBean_DD.docx
+++ b/Design/DD/SOIBean/CCO_eCoaching_Log_SOIBean_DD.docx
@@ -14,11 +14,13 @@
           <w:delText>CSR Recruitment and Onboarding Portal</w:delText>
         </w:r>
       </w:del>
+      <w:proofErr w:type="spellStart"/>
       <w:ins w:id="1" w:author="Palacherla, Susmitha C" w:date="2020-12-21T16:07:00Z">
         <w:r>
           <w:t>eCoaching_Log</w:t>
         </w:r>
       </w:ins>
+      <w:proofErr w:type="spellEnd"/>
       <w:del w:id="2" w:author="Palacherla, Susmitha C" w:date="2020-12-21T16:07:00Z">
         <w:r>
           <w:delText xml:space="preserve"> (CROP)</w:delText>
@@ -35,6 +37,7 @@
           <w:szCs w:val="36"/>
         </w:rPr>
       </w:pPr>
+      <w:proofErr w:type="spellStart"/>
       <w:r>
         <w:rPr>
           <w:rFonts w:ascii="Arial" w:hAnsi="Arial" w:cs="Arial"/>
@@ -71,7 +74,17 @@
           <w:sz w:val="36"/>
           <w:szCs w:val="36"/>
         </w:rPr>
-        <w:t xml:space="preserve">int </w:t>
+        <w:t>int</w:t>
+      </w:r>
+      <w:proofErr w:type="spellEnd"/>
+      <w:r>
+        <w:rPr>
+          <w:rFonts w:ascii="Arial" w:hAnsi="Arial" w:cs="Arial"/>
+          <w:b/>
+          <w:sz w:val="36"/>
+          <w:szCs w:val="36"/>
+        </w:rPr>
+        <w:t xml:space="preserve"> </w:t>
       </w:r>
       <w:r>
         <w:rPr>
@@ -90,7 +103,27 @@
           <w:sz w:val="36"/>
           <w:szCs w:val="36"/>
         </w:rPr>
-        <w:t xml:space="preserve">nterface Bean (SOIBean) </w:t>
+        <w:t>nterface Bean (</w:t>
+      </w:r>
+      <w:proofErr w:type="spellStart"/>
+      <w:r>
+        <w:rPr>
+          <w:rFonts w:ascii="Arial" w:hAnsi="Arial" w:cs="Arial"/>
+          <w:b/>
+          <w:sz w:val="36"/>
+          <w:szCs w:val="36"/>
+        </w:rPr>
+        <w:t>SOIBean</w:t>
+      </w:r>
+      <w:proofErr w:type="spellEnd"/>
+      <w:r>
+        <w:rPr>
+          <w:rFonts w:ascii="Arial" w:hAnsi="Arial" w:cs="Arial"/>
+          <w:b/>
+          <w:sz w:val="36"/>
+          <w:szCs w:val="36"/>
+        </w:rPr>
+        <w:t xml:space="preserve">) </w:t>
       </w:r>
       <w:r>
         <w:rPr>
@@ -224,7 +257,23 @@
         </w:rPr>
       </w:pPr>
       <w:r>
-        <w:t>The SharePOint Interface Bean (SOIBean) utility</w:t>
+        <w:t xml:space="preserve">The </w:t>
+      </w:r>
+      <w:proofErr w:type="spellStart"/>
+      <w:r>
+        <w:t>SharePOint</w:t>
+      </w:r>
+      <w:proofErr w:type="spellEnd"/>
+      <w:r>
+        <w:t xml:space="preserve"> Interface Bean (</w:t>
+      </w:r>
+      <w:proofErr w:type="spellStart"/>
+      <w:r>
+        <w:t>SOIBean</w:t>
+      </w:r>
+      <w:proofErr w:type="spellEnd"/>
+      <w:r>
+        <w:t>) utility</w:t>
       </w:r>
       <w:r>
         <w:t xml:space="preserve"> is to serve as a </w:t>
@@ -240,7 +289,15 @@
       </w:r>
       <w:ins w:id="7" w:author="Palacherla, Susmitha C" w:date="2020-12-21T17:03:00Z">
         <w:r>
-          <w:t xml:space="preserve">The CCO eCoaching_Log project is leveraging a </w:t>
+          <w:t xml:space="preserve">The CCO </w:t>
+        </w:r>
+        <w:proofErr w:type="spellStart"/>
+        <w:r>
+          <w:t>eCoaching_Log</w:t>
+        </w:r>
+        <w:proofErr w:type="spellEnd"/>
+        <w:r>
+          <w:t xml:space="preserve"> project is leveraging a </w:t>
         </w:r>
       </w:ins>
       <w:moveToRangeStart w:id="8" w:author="Palacherla, Susmitha C" w:date="2020-12-21T16:09:00Z" w:name="move59459385"/>
@@ -250,8 +307,13 @@
             <w:delText xml:space="preserve">The </w:delText>
           </w:r>
         </w:del>
+        <w:proofErr w:type="spellStart"/>
         <w:r>
-          <w:t xml:space="preserve">SOIBean utility </w:t>
+          <w:t>SOIBean</w:t>
+        </w:r>
+        <w:proofErr w:type="spellEnd"/>
+        <w:r>
+          <w:t xml:space="preserve"> utility </w:t>
         </w:r>
         <w:del w:id="11" w:author="Palacherla, Susmitha C" w:date="2020-12-21T16:10:00Z">
           <w:r>
@@ -298,8 +360,13 @@
           <w:delText xml:space="preserve">purpose of </w:delText>
         </w:r>
       </w:del>
-      <w:r>
-        <w:t xml:space="preserve">SOIBean will be </w:t>
+      <w:proofErr w:type="spellStart"/>
+      <w:r>
+        <w:t>SOIBean</w:t>
+      </w:r>
+      <w:proofErr w:type="spellEnd"/>
+      <w:r>
+        <w:t xml:space="preserve"> will be </w:t>
       </w:r>
       <w:del w:id="18" w:author="Palacherla, Susmitha C" w:date="2020-12-21T16:12:00Z">
         <w:r>
@@ -319,11 +386,13 @@
           <w:delText xml:space="preserve">CSR Recruitment and Onboarding Portal (CROP) </w:delText>
         </w:r>
       </w:del>
+      <w:proofErr w:type="spellStart"/>
       <w:ins w:id="21" w:author="Palacherla, Susmitha C" w:date="2020-12-21T16:12:00Z">
         <w:r>
           <w:t>eCoaching_Log</w:t>
         </w:r>
       </w:ins>
+      <w:proofErr w:type="spellEnd"/>
       <w:ins w:id="22" w:author="Palacherla, Susmitha C" w:date="2020-12-21T16:13:00Z">
         <w:r>
           <w:t xml:space="preserve"> </w:t>
@@ -705,6 +774,8 @@
         <w:lastRenderedPageBreak/>
         <w:t>Modules</w:t>
       </w:r>
+      <w:bookmarkStart w:id="32" w:name="_GoBack"/>
+      <w:bookmarkEnd w:id="32"/>
     </w:p>
     <w:p/>
     <w:p>
@@ -715,9 +786,11 @@
           <w:numId w:val="1"/>
         </w:numPr>
       </w:pPr>
+      <w:proofErr w:type="spellStart"/>
       <w:r>
         <w:t>SOIBean</w:t>
       </w:r>
+      <w:proofErr w:type="spellEnd"/>
     </w:p>
     <w:p>
       <w:r>
@@ -732,11 +805,11 @@
       <w:pPr>
         <w:pStyle w:val="Heading3"/>
       </w:pPr>
-      <w:bookmarkStart w:id="32" w:name="_Toc368641169"/>
+      <w:bookmarkStart w:id="33" w:name="_Toc368641169"/>
       <w:r>
         <w:t>Interface List</w:t>
       </w:r>
-      <w:bookmarkEnd w:id="32"/>
+      <w:bookmarkEnd w:id="33"/>
     </w:p>
     <w:p>
       <w:pPr>
@@ -794,6 +867,7 @@
         <w:spacing w:line="240" w:lineRule="auto"/>
         <w:ind w:left="1440"/>
       </w:pPr>
+      <w:proofErr w:type="spellStart"/>
       <w:r>
         <w:rPr>
           <w:rFonts w:ascii="Courier New" w:hAnsi="Courier New" w:cs="Courier New"/>
@@ -801,6 +875,7 @@
         </w:rPr>
         <w:t>SOIBean</w:t>
       </w:r>
+      <w:proofErr w:type="spellEnd"/>
       <w:r>
         <w:rPr>
           <w:rFonts w:ascii="Courier New" w:hAnsi="Courier New" w:cs="Courier New"/>
@@ -808,7 +883,7 @@
         </w:rPr>
         <w:t xml:space="preserve"> </w:t>
       </w:r>
-      <w:del w:id="33" w:author="Palacherla, Susmitha C" w:date="2020-12-21T16:15:00Z">
+      <w:del w:id="34" w:author="Palacherla, Susmitha C" w:date="2020-12-21T16:15:00Z">
         <w:r>
           <w:rPr>
             <w:rFonts w:ascii="Courier New" w:hAnsi="Courier New" w:cs="Courier New"/>
@@ -817,7 +892,8 @@
           <w:delText>crop</w:delText>
         </w:r>
       </w:del>
-      <w:ins w:id="34" w:author="Palacherla, Susmitha C" w:date="2020-12-21T16:15:00Z">
+      <w:proofErr w:type="spellStart"/>
+      <w:ins w:id="35" w:author="Palacherla, Susmitha C" w:date="2020-12-21T16:15:00Z">
         <w:r>
           <w:rPr>
             <w:rFonts w:ascii="Courier New" w:hAnsi="Courier New" w:cs="Courier New"/>
@@ -833,6 +909,7 @@
         </w:rPr>
         <w:t>.config</w:t>
       </w:r>
+      <w:proofErr w:type="spellEnd"/>
       <w:r>
         <w:rPr>
           <w:rFonts w:ascii="Courier New" w:hAnsi="Courier New" w:cs="Courier New"/>
@@ -840,6 +917,7 @@
         </w:rPr>
         <w:t xml:space="preserve"> </w:t>
       </w:r>
+      <w:proofErr w:type="spellStart"/>
       <w:r>
         <w:rPr>
           <w:rFonts w:ascii="Courier New" w:hAnsi="Courier New" w:cs="Courier New"/>
@@ -847,6 +925,7 @@
         </w:rPr>
         <w:t>environment.development.config</w:t>
       </w:r>
+      <w:proofErr w:type="spellEnd"/>
       <w:r>
         <w:rPr>
           <w:rFonts w:ascii="Courier New" w:hAnsi="Courier New" w:cs="Courier New"/>
@@ -854,7 +933,8 @@
         </w:rPr>
         <w:t xml:space="preserve"> </w:t>
       </w:r>
-      <w:ins w:id="35" w:author="Palacherla, Susmitha C" w:date="2020-12-21T16:15:00Z">
+      <w:proofErr w:type="spellStart"/>
+      <w:ins w:id="36" w:author="Palacherla, Susmitha C" w:date="2020-12-21T16:15:00Z">
         <w:r>
           <w:rPr>
             <w:rFonts w:ascii="Courier New" w:hAnsi="Courier New" w:cs="Courier New"/>
@@ -863,7 +943,8 @@
           <w:t>ecl_bingo_london.config</w:t>
         </w:r>
       </w:ins>
-      <w:del w:id="36" w:author="Palacherla, Susmitha C" w:date="2020-12-21T16:15:00Z">
+      <w:proofErr w:type="spellEnd"/>
+      <w:del w:id="37" w:author="Palacherla, Susmitha C" w:date="2020-12-21T16:15:00Z">
         <w:r>
           <w:rPr>
             <w:rFonts w:ascii="Courier New" w:hAnsi="Courier New" w:cs="Courier New"/>
@@ -919,7 +1000,7 @@
       <w:r>
         <w:t>For upload: Data uploaded to SharePoint list or library</w:t>
       </w:r>
-      <w:ins w:id="37" w:author="Treinen, Lola R" w:date="2020-09-15T10:38:00Z">
+      <w:ins w:id="38" w:author="Treinen, Lola R" w:date="2020-09-15T10:38:00Z">
         <w:r>
           <w:t>, plus affected SharePoint GUID and / or row ID if desired</w:t>
         </w:r>
@@ -1037,11 +1118,11 @@
       <w:pPr>
         <w:pStyle w:val="Heading3"/>
       </w:pPr>
-      <w:bookmarkStart w:id="38" w:name="_Toc368641170"/>
+      <w:bookmarkStart w:id="39" w:name="_Toc368641170"/>
       <w:r>
         <w:t>Interface Relationships</w:t>
       </w:r>
-      <w:bookmarkEnd w:id="38"/>
+      <w:bookmarkEnd w:id="39"/>
     </w:p>
     <w:p>
       <w:pPr>
@@ -1116,7 +1197,7 @@
       <w:pPr>
         <w:pStyle w:val="Heading4"/>
       </w:pPr>
-      <w:bookmarkStart w:id="39" w:name="_Toc368641171"/>
+      <w:bookmarkStart w:id="40" w:name="_Toc368641171"/>
       <w:r>
         <w:t>Uploads</w:t>
       </w:r>
@@ -1166,12 +1247,12 @@
       <w:r>
         <w:t>stored procedure.</w:t>
       </w:r>
-      <w:ins w:id="40" w:author="Treinen, Lola R" w:date="2020-09-15T10:39:00Z">
+      <w:ins w:id="41" w:author="Treinen, Lola R" w:date="2020-09-15T10:39:00Z">
         <w:r>
           <w:t xml:space="preserve"> Affected SharePoint record GUID and row ID </w:t>
         </w:r>
       </w:ins>
-      <w:ins w:id="41" w:author="Treinen, Lola R" w:date="2020-09-15T10:40:00Z">
+      <w:ins w:id="42" w:author="Treinen, Lola R" w:date="2020-09-15T10:40:00Z">
         <w:r>
           <w:t>can also be provided if desired.</w:t>
         </w:r>
@@ -1185,30 +1266,53 @@
       <w:r>
         <w:t>Library Usage</w:t>
       </w:r>
-      <w:bookmarkEnd w:id="39"/>
+      <w:bookmarkEnd w:id="40"/>
     </w:p>
     <w:p>
       <w:pPr>
         <w:pStyle w:val="Heading4"/>
       </w:pPr>
-      <w:r>
-        <w:t>Microsoft.Sharepoint.Client – for interacting with the Microsoft SharePoint site</w:t>
+      <w:proofErr w:type="spellStart"/>
+      <w:r>
+        <w:t>Microsoft.Sharepoint.Client</w:t>
+      </w:r>
+      <w:proofErr w:type="spellEnd"/>
+      <w:r>
+        <w:t xml:space="preserve"> – for interacting with the Microsoft SharePoint site</w:t>
       </w:r>
     </w:p>
     <w:p>
       <w:pPr>
         <w:pStyle w:val="Heading4"/>
       </w:pPr>
-      <w:r>
-        <w:t>Microsoft.SharepointOnline.CSOM – Client side object model for interacting with Microsoft SharePoint Online sites</w:t>
+      <w:proofErr w:type="spellStart"/>
+      <w:r>
+        <w:t>Microsoft.SharepointOnline.CSOM</w:t>
+      </w:r>
+      <w:proofErr w:type="spellEnd"/>
+      <w:r>
+        <w:t xml:space="preserve"> – </w:t>
+      </w:r>
+      <w:proofErr w:type="gramStart"/>
+      <w:r>
+        <w:t>Client side</w:t>
+      </w:r>
+      <w:proofErr w:type="gramEnd"/>
+      <w:r>
+        <w:t xml:space="preserve"> object model for interacting with Microsoft SharePoint Online sites</w:t>
       </w:r>
     </w:p>
     <w:p>
       <w:pPr>
         <w:pStyle w:val="Heading4"/>
       </w:pPr>
-      <w:r>
-        <w:t>Newtonsoft.Json – for transforming site values</w:t>
+      <w:proofErr w:type="spellStart"/>
+      <w:r>
+        <w:t>Newtonsoft.Json</w:t>
+      </w:r>
+      <w:proofErr w:type="spellEnd"/>
+      <w:r>
+        <w:t xml:space="preserve"> – for transforming site values</w:t>
       </w:r>
     </w:p>
     <w:p>
@@ -1224,38 +1328,42 @@
       <w:pPr>
         <w:pStyle w:val="Heading3"/>
       </w:pPr>
-      <w:bookmarkStart w:id="42" w:name="_Toc368641172"/>
+      <w:bookmarkStart w:id="43" w:name="_Toc368641172"/>
       <w:r>
         <w:t>Software Product Modules List</w:t>
       </w:r>
-      <w:bookmarkEnd w:id="42"/>
+      <w:bookmarkEnd w:id="43"/>
     </w:p>
     <w:p>
       <w:pPr>
         <w:pStyle w:val="Heading4"/>
       </w:pPr>
+      <w:proofErr w:type="spellStart"/>
       <w:r>
         <w:t>SOIBean</w:t>
       </w:r>
+      <w:proofErr w:type="spellEnd"/>
     </w:p>
     <w:p/>
     <w:p>
       <w:pPr>
         <w:pStyle w:val="Heading3"/>
       </w:pPr>
-      <w:bookmarkStart w:id="43" w:name="_Toc368641173"/>
+      <w:bookmarkStart w:id="44" w:name="_Toc368641173"/>
       <w:r>
         <w:t>Module Definition</w:t>
       </w:r>
-      <w:bookmarkEnd w:id="43"/>
+      <w:bookmarkEnd w:id="44"/>
     </w:p>
     <w:p>
       <w:pPr>
         <w:pStyle w:val="Heading4"/>
       </w:pPr>
+      <w:proofErr w:type="spellStart"/>
       <w:r>
         <w:t>SOIBean</w:t>
       </w:r>
+      <w:proofErr w:type="spellEnd"/>
     </w:p>
     <w:p>
       <w:pPr>
@@ -1298,11 +1406,11 @@
       <w:pPr>
         <w:pStyle w:val="Heading3"/>
       </w:pPr>
-      <w:bookmarkStart w:id="44" w:name="_Toc368641174"/>
+      <w:bookmarkStart w:id="45" w:name="_Toc368641174"/>
       <w:r>
         <w:t>Design Criteria and Constraints List</w:t>
       </w:r>
-      <w:bookmarkEnd w:id="44"/>
+      <w:bookmarkEnd w:id="45"/>
     </w:p>
     <w:p>
       <w:pPr>
@@ -1381,8 +1489,13 @@
         <w:ind w:left="1440"/>
       </w:pPr>
       <w:r>
-        <w:t>@list_identifier</w:t>
-      </w:r>
+        <w:t>@</w:t>
+      </w:r>
+      <w:proofErr w:type="spellStart"/>
+      <w:r>
+        <w:t>list_identifier</w:t>
+      </w:r>
+      <w:proofErr w:type="spellEnd"/>
       <w:r>
         <w:t xml:space="preserve"> – The configured list identifier text / code</w:t>
       </w:r>
@@ -1401,8 +1514,13 @@
         <w:ind w:left="1440"/>
       </w:pPr>
       <w:r>
-        <w:t>@is_truncate</w:t>
-      </w:r>
+        <w:t>@</w:t>
+      </w:r>
+      <w:proofErr w:type="spellStart"/>
+      <w:r>
+        <w:t>is_truncate</w:t>
+      </w:r>
+      <w:proofErr w:type="spellEnd"/>
       <w:r>
         <w:t xml:space="preserve"> – Bit flag to indicate to procedure if table(s) should be truncated or not</w:t>
       </w:r>
@@ -1411,7 +1529,7 @@
       <w:pPr>
         <w:pStyle w:val="Heading4"/>
       </w:pPr>
-      <w:bookmarkStart w:id="45" w:name="_Toc368641175"/>
+      <w:bookmarkStart w:id="46" w:name="_Toc368641175"/>
       <w:r>
         <w:t>Uploads</w:t>
       </w:r>
@@ -1444,7 +1562,15 @@
       </w:r>
       <w:r>
         <w:lastRenderedPageBreak/>
-        <w:t>stored procedure, along with an nvarchar(50) column for returning the upload result.</w:t>
+        <w:t xml:space="preserve">stored procedure, along with </w:t>
+      </w:r>
+      <w:proofErr w:type="gramStart"/>
+      <w:r>
+        <w:t>an</w:t>
+      </w:r>
+      <w:proofErr w:type="gramEnd"/>
+      <w:r>
+        <w:t xml:space="preserve"> nvarchar(50) column for returning the upload result.</w:t>
       </w:r>
     </w:p>
     <w:p>
@@ -1490,7 +1616,7 @@
       <w:r>
         <w:t>Assumptions and Dependencies List</w:t>
       </w:r>
-      <w:bookmarkEnd w:id="45"/>
+      <w:bookmarkEnd w:id="46"/>
     </w:p>
     <w:p>
       <w:pPr>
@@ -1578,11 +1704,11 @@
       <w:pPr>
         <w:pStyle w:val="Heading3"/>
       </w:pPr>
-      <w:bookmarkStart w:id="46" w:name="_Toc368641176"/>
+      <w:bookmarkStart w:id="47" w:name="_Toc368641176"/>
       <w:r>
         <w:t>Detail Design</w:t>
       </w:r>
-      <w:bookmarkEnd w:id="46"/>
+      <w:bookmarkEnd w:id="47"/>
     </w:p>
     <w:p>
       <w:pPr>
@@ -1596,9 +1722,11 @@
       <w:pPr>
         <w:pStyle w:val="Heading5"/>
       </w:pPr>
+      <w:proofErr w:type="spellStart"/>
       <w:r>
         <w:t>SOIBean</w:t>
       </w:r>
+      <w:proofErr w:type="spellEnd"/>
     </w:p>
     <w:tbl>
       <w:tblPr>
@@ -1651,9 +1779,11 @@
               <w:adjustRightInd w:val="0"/>
               <w:outlineLvl w:val="3"/>
             </w:pPr>
+            <w:proofErr w:type="spellStart"/>
             <w:r>
               <w:t>SOIBean</w:t>
             </w:r>
+            <w:proofErr w:type="spellEnd"/>
           </w:p>
         </w:tc>
       </w:tr>
@@ -1772,13 +1902,37 @@
               <w:outlineLvl w:val="3"/>
             </w:pPr>
             <w:r>
-              <w:t>Establish a SharePoint Web ClientContext from the “ShareURL” value in the application config file</w:t>
+              <w:t xml:space="preserve">Establish a SharePoint Web </w:t>
+            </w:r>
+            <w:proofErr w:type="spellStart"/>
+            <w:r>
+              <w:t>ClientContext</w:t>
+            </w:r>
+            <w:proofErr w:type="spellEnd"/>
+            <w:r>
+              <w:t xml:space="preserve"> from the “</w:t>
+            </w:r>
+            <w:proofErr w:type="spellStart"/>
+            <w:r>
+              <w:t>ShareURL</w:t>
+            </w:r>
+            <w:proofErr w:type="spellEnd"/>
+            <w:r>
+              <w:t>” value in the application config file</w:t>
             </w:r>
             <w:r>
               <w:t>s</w:t>
             </w:r>
             <w:r>
-              <w:t xml:space="preserve"> and based on the “AuthMethod” effective configuration setting</w:t>
+              <w:t xml:space="preserve"> and based on the “</w:t>
+            </w:r>
+            <w:proofErr w:type="spellStart"/>
+            <w:r>
+              <w:t>AuthMethod</w:t>
+            </w:r>
+            <w:proofErr w:type="spellEnd"/>
+            <w:r>
+              <w:t>” effective configuration setting</w:t>
             </w:r>
             <w:r>
               <w:t>.</w:t>
@@ -1816,7 +1970,31 @@
               <w:outlineLvl w:val="3"/>
             </w:pPr>
             <w:r>
-              <w:t>If AuthMethod is “ClientID”, use “ClientID” and “ClientSecret” to obtain an access token for the client context, using the SharePointOnline CSOM.</w:t>
+              <w:t xml:space="preserve">If </w:t>
+            </w:r>
+            <w:proofErr w:type="spellStart"/>
+            <w:r>
+              <w:t>AuthMethod</w:t>
+            </w:r>
+            <w:proofErr w:type="spellEnd"/>
+            <w:r>
+              <w:t xml:space="preserve"> is “ClientID”, use “ClientID” and “</w:t>
+            </w:r>
+            <w:proofErr w:type="spellStart"/>
+            <w:r>
+              <w:t>ClientSecret</w:t>
+            </w:r>
+            <w:proofErr w:type="spellEnd"/>
+            <w:r>
+              <w:t xml:space="preserve">” to obtain an access token for the client context, using the </w:t>
+            </w:r>
+            <w:proofErr w:type="spellStart"/>
+            <w:r>
+              <w:t>SharePointOnline</w:t>
+            </w:r>
+            <w:proofErr w:type="spellEnd"/>
+            <w:r>
+              <w:t xml:space="preserve"> CSOM.</w:t>
             </w:r>
           </w:p>
         </w:tc>
@@ -1851,7 +2029,15 @@
               <w:outlineLvl w:val="3"/>
             </w:pPr>
             <w:r>
-              <w:t>If AuthMethod is “Windows”, use default authentication mode.</w:t>
+              <w:t xml:space="preserve">If </w:t>
+            </w:r>
+            <w:proofErr w:type="spellStart"/>
+            <w:r>
+              <w:t>AuthMethod</w:t>
+            </w:r>
+            <w:proofErr w:type="spellEnd"/>
+            <w:r>
+              <w:t xml:space="preserve"> is “Windows”, use default authentication mode.</w:t>
             </w:r>
           </w:p>
         </w:tc>
@@ -1920,7 +2106,15 @@
               <w:outlineLvl w:val="3"/>
             </w:pPr>
             <w:r>
-              <w:t>Get the SharePoint list by title from the “ShareList” value in the effective configuration.</w:t>
+              <w:t>Get the SharePoint list by title from the “</w:t>
+            </w:r>
+            <w:proofErr w:type="spellStart"/>
+            <w:r>
+              <w:t>ShareList</w:t>
+            </w:r>
+            <w:proofErr w:type="spellEnd"/>
+            <w:r>
+              <w:t>” value in the effective configuration.</w:t>
             </w:r>
           </w:p>
         </w:tc>
@@ -1956,7 +2150,15 @@
               <w:outlineLvl w:val="3"/>
             </w:pPr>
             <w:r>
-              <w:t>If “ListFieldsOnly” in the configuration is true, load the collection of fields including the title and the internal column name from the SharePoint list and output the results in an email.</w:t>
+              <w:t>If “</w:t>
+            </w:r>
+            <w:proofErr w:type="spellStart"/>
+            <w:r>
+              <w:t>ListFieldsOnly</w:t>
+            </w:r>
+            <w:proofErr w:type="spellEnd"/>
+            <w:r>
+              <w:t>” in the configuration is true, load the collection of fields including the title and the internal column name from the SharePoint list and output the results in an email.</w:t>
             </w:r>
           </w:p>
         </w:tc>
@@ -2035,13 +2237,29 @@
               <w:outlineLvl w:val="3"/>
             </w:pPr>
             <w:r>
-              <w:t xml:space="preserve">Create a Caml Query and set the view XML </w:t>
+              <w:t xml:space="preserve">Create a </w:t>
+            </w:r>
+            <w:proofErr w:type="spellStart"/>
+            <w:r>
+              <w:t>Caml</w:t>
+            </w:r>
+            <w:proofErr w:type="spellEnd"/>
+            <w:r>
+              <w:t xml:space="preserve"> Query and set the view XML </w:t>
             </w:r>
             <w:r>
               <w:t xml:space="preserve">to </w:t>
             </w:r>
             <w:r>
-              <w:t xml:space="preserve">the “ShareViewXml” value from the </w:t>
+              <w:t>the “</w:t>
+            </w:r>
+            <w:proofErr w:type="spellStart"/>
+            <w:r>
+              <w:t>ShareViewXml</w:t>
+            </w:r>
+            <w:proofErr w:type="spellEnd"/>
+            <w:r>
+              <w:t xml:space="preserve">” value from the </w:t>
             </w:r>
             <w:r>
               <w:t xml:space="preserve">effective </w:t>
@@ -2168,10 +2386,26 @@
               <w:t xml:space="preserve">Get the list of extract fields for the file </w:t>
             </w:r>
             <w:r>
-              <w:t>(“ExtractFields” from the configuration</w:t>
-            </w:r>
-            <w:r>
-              <w:t>) and the list of column transformations (“ColumnTransforms”).</w:t>
+              <w:t>(“</w:t>
+            </w:r>
+            <w:proofErr w:type="spellStart"/>
+            <w:r>
+              <w:t>ExtractFields</w:t>
+            </w:r>
+            <w:proofErr w:type="spellEnd"/>
+            <w:r>
+              <w:t>” from the configuration</w:t>
+            </w:r>
+            <w:r>
+              <w:t>) and the list of column transformations (“</w:t>
+            </w:r>
+            <w:proofErr w:type="spellStart"/>
+            <w:r>
+              <w:t>ColumnTransforms</w:t>
+            </w:r>
+            <w:proofErr w:type="spellEnd"/>
+            <w:r>
+              <w:t>”).</w:t>
             </w:r>
           </w:p>
         </w:tc>
@@ -2206,11 +2440,35 @@
               <w:outlineLvl w:val="3"/>
             </w:pPr>
             <w:r>
-              <w:t xml:space="preserve">Create a new DataTable. Number of columns should be the number of extract </w:t>
+              <w:t xml:space="preserve">Create a new </w:t>
+            </w:r>
+            <w:proofErr w:type="spellStart"/>
+            <w:r>
+              <w:t>DataTable</w:t>
+            </w:r>
+            <w:proofErr w:type="spellEnd"/>
+            <w:r>
+              <w:t xml:space="preserve">. Number of columns should be the number of extract </w:t>
             </w:r>
             <w:r>
               <w:lastRenderedPageBreak/>
-              <w:t>fields, and names should be the ColumnNames in the ExtractFields.</w:t>
+              <w:t xml:space="preserve">fields, and names should be the </w:t>
+            </w:r>
+            <w:proofErr w:type="spellStart"/>
+            <w:r>
+              <w:t>ColumnNames</w:t>
+            </w:r>
+            <w:proofErr w:type="spellEnd"/>
+            <w:r>
+              <w:t xml:space="preserve"> in the </w:t>
+            </w:r>
+            <w:proofErr w:type="spellStart"/>
+            <w:r>
+              <w:t>ExtractFields</w:t>
+            </w:r>
+            <w:proofErr w:type="spellEnd"/>
+            <w:r>
+              <w:t>.</w:t>
             </w:r>
           </w:p>
         </w:tc>
@@ -2282,8 +2540,13 @@
               <w:tab/>
               <w:t xml:space="preserve">Create a new </w:t>
             </w:r>
-            <w:r>
-              <w:t>DataRow.</w:t>
+            <w:proofErr w:type="spellStart"/>
+            <w:r>
+              <w:t>DataRow</w:t>
+            </w:r>
+            <w:proofErr w:type="spellEnd"/>
+            <w:r>
+              <w:t>.</w:t>
             </w:r>
           </w:p>
         </w:tc>
@@ -2389,7 +2652,15 @@
               <w:outlineLvl w:val="3"/>
             </w:pPr>
             <w:r>
-              <w:t>If the extract field is a lookup type field in SharePoint (user value or lookup value), get the ID for the lookup field if “LookupId” is specified as True in the configuration; otherwise get the lookup value for the field.</w:t>
+              <w:t>If the extract field is a lookup type field in SharePoint (user value or lookup value), get the ID for the lookup field if “</w:t>
+            </w:r>
+            <w:proofErr w:type="spellStart"/>
+            <w:r>
+              <w:t>LookupId</w:t>
+            </w:r>
+            <w:proofErr w:type="spellEnd"/>
+            <w:r>
+              <w:t>” is specified as True in the configuration; otherwise get the lookup value for the field.</w:t>
             </w:r>
           </w:p>
         </w:tc>
@@ -2529,7 +2800,15 @@
               <w:outlineLvl w:val="3"/>
             </w:pPr>
             <w:r>
-              <w:t>Add the calculated field value to the DataRow.</w:t>
+              <w:t xml:space="preserve">Add the calculated field value to the </w:t>
+            </w:r>
+            <w:proofErr w:type="spellStart"/>
+            <w:r>
+              <w:t>DataRow</w:t>
+            </w:r>
+            <w:proofErr w:type="spellEnd"/>
+            <w:r>
+              <w:t>.</w:t>
             </w:r>
           </w:p>
         </w:tc>
@@ -2564,7 +2843,23 @@
               <w:outlineLvl w:val="3"/>
             </w:pPr>
             <w:r>
-              <w:t>Add the DataRow to the DataTable.</w:t>
+              <w:t xml:space="preserve">Add the </w:t>
+            </w:r>
+            <w:proofErr w:type="spellStart"/>
+            <w:r>
+              <w:t>DataRow</w:t>
+            </w:r>
+            <w:proofErr w:type="spellEnd"/>
+            <w:r>
+              <w:t xml:space="preserve"> to the </w:t>
+            </w:r>
+            <w:proofErr w:type="spellStart"/>
+            <w:r>
+              <w:t>DataTable</w:t>
+            </w:r>
+            <w:proofErr w:type="spellEnd"/>
+            <w:r>
+              <w:t>.</w:t>
             </w:r>
           </w:p>
         </w:tc>
@@ -2599,7 +2894,15 @@
               <w:outlineLvl w:val="3"/>
             </w:pPr>
             <w:r>
-              <w:t>If the DataTable is not empty</w:t>
+              <w:t xml:space="preserve">If the </w:t>
+            </w:r>
+            <w:proofErr w:type="spellStart"/>
+            <w:r>
+              <w:t>DataTable</w:t>
+            </w:r>
+            <w:proofErr w:type="spellEnd"/>
+            <w:r>
+              <w:t xml:space="preserve"> is not empty</w:t>
             </w:r>
           </w:p>
         </w:tc>
@@ -2636,9 +2939,11 @@
             <w:r>
               <w:t>Get the destination connection string from the effective configuration (connection string with key equal to value of “</w:t>
             </w:r>
+            <w:proofErr w:type="spellStart"/>
             <w:r>
               <w:t>ConnectionStringKey</w:t>
             </w:r>
+            <w:proofErr w:type="spellEnd"/>
             <w:r>
               <w:t>” application setting).</w:t>
             </w:r>
@@ -2710,7 +3015,31 @@
               <w:outlineLvl w:val="3"/>
             </w:pPr>
             <w:r>
-              <w:t>Fill a table type of “TableTypeName” from the DataTable and execute the stored procedure “ProcedureName” from the configuration, passing the table type.</w:t>
+              <w:t>Fill a table type of “</w:t>
+            </w:r>
+            <w:proofErr w:type="spellStart"/>
+            <w:r>
+              <w:t>TableTypeName</w:t>
+            </w:r>
+            <w:proofErr w:type="spellEnd"/>
+            <w:r>
+              <w:t xml:space="preserve">” from the </w:t>
+            </w:r>
+            <w:proofErr w:type="spellStart"/>
+            <w:r>
+              <w:t>DataTable</w:t>
+            </w:r>
+            <w:proofErr w:type="spellEnd"/>
+            <w:r>
+              <w:t xml:space="preserve"> and execute the stored procedure “</w:t>
+            </w:r>
+            <w:proofErr w:type="spellStart"/>
+            <w:r>
+              <w:t>ProcedureName</w:t>
+            </w:r>
+            <w:proofErr w:type="spellEnd"/>
+            <w:r>
+              <w:t>” from the configuration, passing the table type.</w:t>
             </w:r>
           </w:p>
         </w:tc>
@@ -2818,9 +3147,11 @@
             <w:r>
               <w:t>Get the destination connection string from the effective configuration (connection string with key equal to value of “</w:t>
             </w:r>
+            <w:proofErr w:type="spellStart"/>
             <w:r>
               <w:t>ConnectionStringKey</w:t>
             </w:r>
+            <w:proofErr w:type="spellEnd"/>
             <w:r>
               <w:t>” application setting).</w:t>
             </w:r>
@@ -2892,7 +3223,23 @@
               <w:outlineLvl w:val="3"/>
             </w:pPr>
             <w:r>
-              <w:t>Execute the stored procedure “ProcedureName” from the configuration and fill a DataSet, logging the number of records retrieved.</w:t>
+              <w:t>Execute the stored procedure “</w:t>
+            </w:r>
+            <w:proofErr w:type="spellStart"/>
+            <w:r>
+              <w:t>ProcedureName</w:t>
+            </w:r>
+            <w:proofErr w:type="spellEnd"/>
+            <w:r>
+              <w:t xml:space="preserve">” from the configuration and fill a </w:t>
+            </w:r>
+            <w:proofErr w:type="spellStart"/>
+            <w:r>
+              <w:t>DataSet</w:t>
+            </w:r>
+            <w:proofErr w:type="spellEnd"/>
+            <w:r>
+              <w:t>, logging the number of records retrieved.</w:t>
             </w:r>
           </w:p>
           <w:p>
@@ -2904,7 +3251,23 @@
               <w:outlineLvl w:val="3"/>
             </w:pPr>
             <w:r>
-              <w:t>Number of columns returned should be at least the number of extract fields, and all ColumnNames in the ExtractFields should exist in the dataset columns.</w:t>
+              <w:t xml:space="preserve">Number of columns returned should be at least the number of extract fields, and all </w:t>
+            </w:r>
+            <w:proofErr w:type="spellStart"/>
+            <w:r>
+              <w:t>ColumnNames</w:t>
+            </w:r>
+            <w:proofErr w:type="spellEnd"/>
+            <w:r>
+              <w:t xml:space="preserve"> in the </w:t>
+            </w:r>
+            <w:proofErr w:type="spellStart"/>
+            <w:r>
+              <w:t>ExtractFields</w:t>
+            </w:r>
+            <w:proofErr w:type="spellEnd"/>
+            <w:r>
+              <w:t xml:space="preserve"> should exist in the dataset columns.</w:t>
             </w:r>
           </w:p>
         </w:tc>
@@ -3009,7 +3372,15 @@
               <w:outlineLvl w:val="3"/>
             </w:pPr>
             <w:r>
-              <w:t xml:space="preserve">If “Upload.DuplicateCheck” in the configuration is true, retrieve records from the SharePoint site as in the Download </w:t>
+              <w:t>If “</w:t>
+            </w:r>
+            <w:proofErr w:type="spellStart"/>
+            <w:r>
+              <w:t>Upload.DuplicateCheck</w:t>
+            </w:r>
+            <w:proofErr w:type="spellEnd"/>
+            <w:r>
+              <w:t xml:space="preserve">” in the configuration is true, retrieve records from the SharePoint site as in the Download </w:t>
             </w:r>
             <w:r>
               <w:rPr>
@@ -3076,7 +3447,23 @@
               <w:outlineLvl w:val="3"/>
             </w:pPr>
             <w:r>
-              <w:t>Get the list of extract fields for the file (“ExtractFields” from the configuration) and the list of column transformations (“ColumnTransforms”).</w:t>
+              <w:t>Get the list of extract fields for the file (“</w:t>
+            </w:r>
+            <w:proofErr w:type="spellStart"/>
+            <w:r>
+              <w:t>ExtractFields</w:t>
+            </w:r>
+            <w:proofErr w:type="spellEnd"/>
+            <w:r>
+              <w:t>” from the configuration) and the list of column transformations (“</w:t>
+            </w:r>
+            <w:proofErr w:type="spellStart"/>
+            <w:r>
+              <w:t>ColumnTransforms</w:t>
+            </w:r>
+            <w:proofErr w:type="spellEnd"/>
+            <w:r>
+              <w:t>”).</w:t>
             </w:r>
           </w:p>
           <w:p>
@@ -3088,7 +3475,15 @@
               <w:outlineLvl w:val="3"/>
             </w:pPr>
             <w:r>
-              <w:t>From the list of extract fields, get the list of updatable fields (any field where “CanUpdate” JSON value is true).</w:t>
+              <w:t>From the list of extract fields, get the list of updatable fields (any field where “</w:t>
+            </w:r>
+            <w:proofErr w:type="spellStart"/>
+            <w:r>
+              <w:t>CanUpdate</w:t>
+            </w:r>
+            <w:proofErr w:type="spellEnd"/>
+            <w:r>
+              <w:t>” JSON value is true).</w:t>
             </w:r>
           </w:p>
         </w:tc>
@@ -3123,7 +3518,15 @@
               <w:outlineLvl w:val="3"/>
             </w:pPr>
             <w:r>
-              <w:t>If “Upload.DuplicateCheck” in the configuration is true, also get:</w:t>
+              <w:t>If “</w:t>
+            </w:r>
+            <w:proofErr w:type="spellStart"/>
+            <w:r>
+              <w:t>Upload.DuplicateCheck</w:t>
+            </w:r>
+            <w:proofErr w:type="spellEnd"/>
+            <w:r>
+              <w:t>” in the configuration is true, also get:</w:t>
             </w:r>
           </w:p>
           <w:p>
@@ -3147,7 +3550,15 @@
             </w:r>
             <w:r>
               <w:lastRenderedPageBreak/>
-              <w:t>where “IsSPKey” JSON value is true)</w:t>
+              <w:t>where “</w:t>
+            </w:r>
+            <w:proofErr w:type="spellStart"/>
+            <w:r>
+              <w:t>IsSPKey</w:t>
+            </w:r>
+            <w:proofErr w:type="spellEnd"/>
+            <w:r>
+              <w:t>” JSON value is true)</w:t>
             </w:r>
           </w:p>
           <w:p>
@@ -3167,7 +3578,15 @@
               <w:outlineLvl w:val="3"/>
             </w:pPr>
             <w:r>
-              <w:t>the list of unique SharePoint fields (any field where “IsSPUnique” JSON value is true), and</w:t>
+              <w:t>the list of unique SharePoint fields (any field where “</w:t>
+            </w:r>
+            <w:proofErr w:type="spellStart"/>
+            <w:r>
+              <w:t>IsSPUnique</w:t>
+            </w:r>
+            <w:proofErr w:type="spellEnd"/>
+            <w:r>
+              <w:t>” JSON value is true), and</w:t>
             </w:r>
           </w:p>
           <w:p>
@@ -3222,7 +3641,15 @@
               <w:outlineLvl w:val="3"/>
             </w:pPr>
             <w:r>
-              <w:t>For each returned record in the DataSet:</w:t>
+              <w:t xml:space="preserve">For each returned record in the </w:t>
+            </w:r>
+            <w:proofErr w:type="spellStart"/>
+            <w:r>
+              <w:t>DataSet</w:t>
+            </w:r>
+            <w:proofErr w:type="spellEnd"/>
+            <w:r>
+              <w:t>:</w:t>
             </w:r>
           </w:p>
         </w:tc>
@@ -3292,7 +3719,15 @@
               <w:outlineLvl w:val="3"/>
             </w:pPr>
             <w:r>
-              <w:t>If “Upload.DuplicateCheck” in the configuration is true or the update flag is true:</w:t>
+              <w:t>If “</w:t>
+            </w:r>
+            <w:proofErr w:type="spellStart"/>
+            <w:r>
+              <w:t>Upload.DuplicateCheck</w:t>
+            </w:r>
+            <w:proofErr w:type="spellEnd"/>
+            <w:r>
+              <w:t>” in the configuration is true or the update flag is true:</w:t>
             </w:r>
           </w:p>
         </w:tc>
@@ -3702,7 +4137,7 @@
               <w:ind w:left="1669"/>
               <w:outlineLvl w:val="3"/>
               <w:rPr>
-                <w:ins w:id="47" w:author="Treinen, Lola R" w:date="2020-09-15T10:51:00Z"/>
+                <w:ins w:id="48" w:author="Treinen, Lola R" w:date="2020-09-15T10:51:00Z"/>
               </w:rPr>
             </w:pPr>
             <w:r>
@@ -3717,22 +4152,22 @@
               <w:ind w:left="1669"/>
               <w:outlineLvl w:val="3"/>
             </w:pPr>
-            <w:ins w:id="48" w:author="Treinen, Lola R" w:date="2020-09-15T10:51:00Z">
+            <w:ins w:id="49" w:author="Treinen, Lola R" w:date="2020-09-15T10:51:00Z">
               <w:r>
                 <w:t xml:space="preserve">Do not change any standard SharePoint fields that can’t be modified, e.g. ID, GUID, </w:t>
               </w:r>
             </w:ins>
-            <w:ins w:id="49" w:author="Treinen, Lola R" w:date="2020-09-15T10:52:00Z">
+            <w:ins w:id="50" w:author="Treinen, Lola R" w:date="2020-09-15T10:52:00Z">
               <w:r>
                 <w:t>Author</w:t>
               </w:r>
             </w:ins>
-            <w:ins w:id="50" w:author="Treinen, Lola R" w:date="2020-09-15T10:51:00Z">
+            <w:ins w:id="51" w:author="Treinen, Lola R" w:date="2020-09-15T10:51:00Z">
               <w:r>
                 <w:t xml:space="preserve">, </w:t>
               </w:r>
             </w:ins>
-            <w:ins w:id="51" w:author="Treinen, Lola R" w:date="2020-09-15T10:52:00Z">
+            <w:ins w:id="52" w:author="Treinen, Lola R" w:date="2020-09-15T10:52:00Z">
               <w:r>
                 <w:t>Editor.</w:t>
               </w:r>
@@ -3805,7 +4240,15 @@
               <w:outlineLvl w:val="3"/>
             </w:pPr>
             <w:r>
-              <w:t>If “Upload.DuplicateCheck” in the configuration is true</w:t>
+              <w:t>If “</w:t>
+            </w:r>
+            <w:proofErr w:type="spellStart"/>
+            <w:r>
+              <w:t>Upload.DuplicateCheck</w:t>
+            </w:r>
+            <w:proofErr w:type="spellEnd"/>
+            <w:r>
+              <w:t>” in the configuration is true</w:t>
             </w:r>
           </w:p>
         </w:tc>
@@ -3966,55 +4409,75 @@
               <w:ind w:left="1669"/>
               <w:outlineLvl w:val="3"/>
               <w:rPr>
-                <w:ins w:id="52" w:author="Treinen, Lola R" w:date="2020-09-15T10:48:00Z"/>
-              </w:rPr>
-            </w:pPr>
-            <w:r>
-              <w:t>Add record to a table type of “TableTypeName” from the DataTable. Set “</w:t>
-            </w:r>
+                <w:ins w:id="53" w:author="Treinen, Lola R" w:date="2020-09-15T10:48:00Z"/>
+              </w:rPr>
+            </w:pPr>
+            <w:r>
+              <w:t>Add record to a table type of “</w:t>
+            </w:r>
+            <w:proofErr w:type="spellStart"/>
+            <w:r>
+              <w:t>TableTypeName</w:t>
+            </w:r>
+            <w:proofErr w:type="spellEnd"/>
+            <w:r>
+              <w:t xml:space="preserve">” from the </w:t>
+            </w:r>
+            <w:proofErr w:type="spellStart"/>
+            <w:r>
+              <w:t>DataTable</w:t>
+            </w:r>
+            <w:proofErr w:type="spellEnd"/>
+            <w:r>
+              <w:t>. Set “</w:t>
+            </w:r>
+            <w:proofErr w:type="spellStart"/>
             <w:r>
               <w:t>Upload.ReportStatusField</w:t>
             </w:r>
+            <w:proofErr w:type="spellEnd"/>
             <w:r>
               <w:t xml:space="preserve">” column in the table type to the appropriate status. </w:t>
             </w:r>
-            <w:ins w:id="53" w:author="Treinen, Lola R" w:date="2020-09-15T10:46:00Z">
+            <w:ins w:id="54" w:author="Treinen, Lola R" w:date="2020-09-15T10:46:00Z">
               <w:r>
                 <w:t>If provided</w:t>
               </w:r>
             </w:ins>
-            <w:ins w:id="54" w:author="Treinen, Lola R" w:date="2020-09-15T10:47:00Z">
+            <w:ins w:id="55" w:author="Treinen, Lola R" w:date="2020-09-15T10:47:00Z">
               <w:r>
                 <w:t xml:space="preserve"> i</w:t>
               </w:r>
             </w:ins>
-            <w:ins w:id="55" w:author="Treinen, Lola R" w:date="2020-09-15T10:48:00Z">
+            <w:ins w:id="56" w:author="Treinen, Lola R" w:date="2020-09-15T10:48:00Z">
               <w:r>
                 <w:t>n configuration</w:t>
               </w:r>
             </w:ins>
-            <w:ins w:id="56" w:author="Treinen, Lola R" w:date="2020-09-15T10:46:00Z">
+            <w:ins w:id="57" w:author="Treinen, Lola R" w:date="2020-09-15T10:46:00Z">
               <w:r>
                 <w:t>, set “</w:t>
               </w:r>
+              <w:proofErr w:type="spellStart"/>
               <w:r>
                 <w:t>Upload.Report</w:t>
               </w:r>
             </w:ins>
-            <w:ins w:id="57" w:author="Treinen, Lola R" w:date="2020-09-15T10:47:00Z">
+            <w:ins w:id="58" w:author="Treinen, Lola R" w:date="2020-09-15T10:47:00Z">
               <w:r>
                 <w:t>Id</w:t>
               </w:r>
             </w:ins>
-            <w:ins w:id="58" w:author="Treinen, Lola R" w:date="2020-09-15T10:46:00Z">
+            <w:ins w:id="59" w:author="Treinen, Lola R" w:date="2020-09-15T10:46:00Z">
               <w:r>
                 <w:t>Field</w:t>
               </w:r>
+              <w:proofErr w:type="spellEnd"/>
               <w:r>
                 <w:t>”</w:t>
               </w:r>
             </w:ins>
-            <w:ins w:id="59" w:author="Treinen, Lola R" w:date="2020-09-15T10:47:00Z">
+            <w:ins w:id="60" w:author="Treinen, Lola R" w:date="2020-09-15T10:47:00Z">
               <w:r>
                 <w:t xml:space="preserve"> column in the table </w:t>
               </w:r>
@@ -4023,41 +4486,43 @@
                 <w:t xml:space="preserve">type to the affected SharePoint row ID.  If </w:t>
               </w:r>
             </w:ins>
-            <w:ins w:id="60" w:author="Treinen, Lola R" w:date="2020-09-15T10:48:00Z">
+            <w:ins w:id="61" w:author="Treinen, Lola R" w:date="2020-09-15T10:48:00Z">
               <w:r>
                 <w:t>provided in configuration</w:t>
               </w:r>
             </w:ins>
-            <w:ins w:id="61" w:author="Treinen, Lola R" w:date="2020-09-15T10:47:00Z">
+            <w:ins w:id="62" w:author="Treinen, Lola R" w:date="2020-09-15T10:47:00Z">
               <w:r>
                 <w:t>, set “</w:t>
               </w:r>
+              <w:proofErr w:type="spellStart"/>
               <w:r>
                 <w:t>Upload.Report</w:t>
               </w:r>
             </w:ins>
-            <w:ins w:id="62" w:author="Treinen, Lola R" w:date="2020-09-15T10:48:00Z">
+            <w:ins w:id="63" w:author="Treinen, Lola R" w:date="2020-09-15T10:48:00Z">
               <w:r>
                 <w:t>Gui</w:t>
               </w:r>
             </w:ins>
-            <w:ins w:id="63" w:author="Treinen, Lola R" w:date="2020-09-15T10:47:00Z">
+            <w:ins w:id="64" w:author="Treinen, Lola R" w:date="2020-09-15T10:47:00Z">
               <w:r>
                 <w:t>d</w:t>
               </w:r>
               <w:r>
                 <w:t>Field</w:t>
               </w:r>
+              <w:proofErr w:type="spellEnd"/>
               <w:r>
                 <w:t xml:space="preserve">” column in the table type to the affected SharePoint </w:t>
               </w:r>
             </w:ins>
-            <w:ins w:id="64" w:author="Treinen, Lola R" w:date="2020-09-15T10:48:00Z">
+            <w:ins w:id="65" w:author="Treinen, Lola R" w:date="2020-09-15T10:48:00Z">
               <w:r>
                 <w:t>GU</w:t>
               </w:r>
             </w:ins>
-            <w:ins w:id="65" w:author="Treinen, Lola R" w:date="2020-09-15T10:47:00Z">
+            <w:ins w:id="66" w:author="Treinen, Lola R" w:date="2020-09-15T10:47:00Z">
               <w:r>
                 <w:t>ID.</w:t>
               </w:r>
@@ -4071,7 +4536,7 @@
               <w:ind w:left="1669"/>
               <w:outlineLvl w:val="3"/>
               <w:rPr>
-                <w:ins w:id="66" w:author="Treinen, Lola R" w:date="2020-09-15T10:48:00Z"/>
+                <w:ins w:id="67" w:author="Treinen, Lola R" w:date="2020-09-15T10:48:00Z"/>
               </w:rPr>
             </w:pPr>
           </w:p>
@@ -4086,9 +4551,11 @@
             <w:r>
               <w:t>Execute the stored procedure “</w:t>
             </w:r>
+            <w:proofErr w:type="spellStart"/>
             <w:r>
               <w:t>Upload.ReportProcedureName</w:t>
             </w:r>
+            <w:proofErr w:type="spellEnd"/>
             <w:r>
               <w:t>” from the configuration, passing the table type.</w:t>
             </w:r>
@@ -4194,7 +4661,7 @@
               <w:ind w:left="1039"/>
               <w:outlineLvl w:val="3"/>
               <w:rPr>
-                <w:ins w:id="67" w:author="Treinen, Lola R" w:date="2020-09-15T10:53:00Z"/>
+                <w:ins w:id="68" w:author="Treinen, Lola R" w:date="2020-09-15T10:53:00Z"/>
               </w:rPr>
             </w:pPr>
             <w:r>
@@ -4207,7 +4674,15 @@
               <w:t xml:space="preserve"> value</w:t>
             </w:r>
             <w:r>
-              <w:t xml:space="preserve"> is non-null and non-blank / whitespace, or if the “AlwaysUpdate” flag for the field in the configuration is true.</w:t>
+              <w:t xml:space="preserve"> is non-null and non-blank / whitespace, or if the “</w:t>
+            </w:r>
+            <w:proofErr w:type="spellStart"/>
+            <w:r>
+              <w:t>AlwaysUpdate</w:t>
+            </w:r>
+            <w:proofErr w:type="spellEnd"/>
+            <w:r>
+              <w:t>” flag for the field in the configuration is true.</w:t>
             </w:r>
           </w:p>
           <w:p>
@@ -4218,7 +4693,7 @@
               <w:ind w:left="1039"/>
               <w:outlineLvl w:val="3"/>
             </w:pPr>
-            <w:ins w:id="68" w:author="Treinen, Lola R" w:date="2020-09-15T10:53:00Z">
+            <w:ins w:id="69" w:author="Treinen, Lola R" w:date="2020-09-15T10:53:00Z">
               <w:r>
                 <w:t>Do not change any standard SharePoint fields that can’t be modified, e.g. ID, GUID, Author, Editor.</w:t>
               </w:r>
@@ -4390,7 +4865,7 @@
             <w:r>
               <w:t>Insert the record in the SharePoint list.</w:t>
             </w:r>
-            <w:ins w:id="69" w:author="Treinen, Lola R" w:date="2020-09-15T10:53:00Z">
+            <w:ins w:id="70" w:author="Treinen, Lola R" w:date="2020-09-15T10:53:00Z">
               <w:r>
                 <w:t xml:space="preserve"> Do not set any standard SharePoint fields that can’t be modified, e.g. ID, GUID, Author, Editor.</w:t>
               </w:r>
@@ -4675,9 +5150,11 @@
       <w:pPr>
         <w:pStyle w:val="Heading5"/>
       </w:pPr>
+      <w:proofErr w:type="spellStart"/>
       <w:r>
         <w:t>ColumnTransform</w:t>
       </w:r>
+      <w:proofErr w:type="spellEnd"/>
     </w:p>
     <w:tbl>
       <w:tblPr>
@@ -4730,9 +5207,11 @@
               <w:adjustRightInd w:val="0"/>
               <w:outlineLvl w:val="3"/>
             </w:pPr>
+            <w:proofErr w:type="spellStart"/>
             <w:r>
               <w:t>ColumnTransform</w:t>
             </w:r>
+            <w:proofErr w:type="spellEnd"/>
             <w:r>
               <w:t xml:space="preserve"> class</w:t>
             </w:r>
@@ -4844,9 +5323,11 @@
               <w:adjustRightInd w:val="0"/>
               <w:outlineLvl w:val="3"/>
             </w:pPr>
+            <w:proofErr w:type="spellStart"/>
             <w:r>
               <w:t>ColumnName</w:t>
             </w:r>
+            <w:proofErr w:type="spellEnd"/>
             <w:r>
               <w:t xml:space="preserve"> – SharePoint key name of column to transform</w:t>
             </w:r>
@@ -4927,9 +5408,11 @@
       <w:pPr>
         <w:pStyle w:val="Heading5"/>
       </w:pPr>
+      <w:proofErr w:type="spellStart"/>
       <w:r>
         <w:t>ExtractField</w:t>
       </w:r>
+      <w:proofErr w:type="spellEnd"/>
     </w:p>
     <w:tbl>
       <w:tblPr>
@@ -4982,8 +5465,13 @@
               <w:adjustRightInd w:val="0"/>
               <w:outlineLvl w:val="3"/>
             </w:pPr>
-            <w:r>
-              <w:t>ExtractField class</w:t>
+            <w:proofErr w:type="spellStart"/>
+            <w:r>
+              <w:t>ExtractField</w:t>
+            </w:r>
+            <w:proofErr w:type="spellEnd"/>
+            <w:r>
+              <w:t xml:space="preserve"> class</w:t>
             </w:r>
           </w:p>
         </w:tc>
@@ -5069,9 +5557,14 @@
               <w:adjustRightInd w:val="0"/>
               <w:outlineLvl w:val="3"/>
             </w:pPr>
+            <w:proofErr w:type="spellStart"/>
             <w:r>
               <w:lastRenderedPageBreak/>
-              <w:t>ExtractField()</w:t>
+              <w:t>ExtractField</w:t>
+            </w:r>
+            <w:proofErr w:type="spellEnd"/>
+            <w:r>
+              <w:t>()</w:t>
             </w:r>
           </w:p>
           <w:p>
@@ -5116,8 +5609,13 @@
               <w:adjustRightInd w:val="0"/>
               <w:outlineLvl w:val="3"/>
             </w:pPr>
-            <w:r>
-              <w:t>HasDefault() – Return true if Default is not null or empty string; false otherwise.</w:t>
+            <w:proofErr w:type="spellStart"/>
+            <w:r>
+              <w:t>HasDefault</w:t>
+            </w:r>
+            <w:proofErr w:type="spellEnd"/>
+            <w:r>
+              <w:t>() – Return true if Default is not null or empty string; false otherwise.</w:t>
             </w:r>
           </w:p>
         </w:tc>
@@ -5150,9 +5648,11 @@
               <w:adjustRightInd w:val="0"/>
               <w:outlineLvl w:val="3"/>
             </w:pPr>
+            <w:proofErr w:type="spellStart"/>
             <w:r>
               <w:t>ColumnName</w:t>
             </w:r>
+            <w:proofErr w:type="spellEnd"/>
             <w:r>
               <w:t xml:space="preserve"> – </w:t>
             </w:r>
@@ -5190,9 +5690,11 @@
               <w:adjustRightInd w:val="0"/>
               <w:outlineLvl w:val="3"/>
             </w:pPr>
+            <w:proofErr w:type="spellStart"/>
             <w:r>
               <w:t>KeyName</w:t>
             </w:r>
+            <w:proofErr w:type="spellEnd"/>
             <w:r>
               <w:t xml:space="preserve"> – SharePoint key name of column to extract</w:t>
             </w:r>
@@ -5264,15 +5766,20 @@
               <w:adjustRightInd w:val="0"/>
               <w:outlineLvl w:val="3"/>
             </w:pPr>
-            <w:r>
-              <w:t>CanUpdate – Can the field be updated? (default = false)</w:t>
+            <w:proofErr w:type="spellStart"/>
+            <w:r>
+              <w:t>CanUpdate</w:t>
+            </w:r>
+            <w:proofErr w:type="spellEnd"/>
+            <w:r>
+              <w:t xml:space="preserve"> – Can the field be updated? (default = false)</w:t>
             </w:r>
           </w:p>
         </w:tc>
       </w:tr>
       <w:tr>
         <w:trPr>
-          <w:ins w:id="70" w:author="Treinen, Lola R" w:date="2020-09-15T10:53:00Z"/>
+          <w:ins w:id="71" w:author="Treinen, Lola R" w:date="2020-09-15T10:53:00Z"/>
         </w:trPr>
         <w:tc>
           <w:tcPr>
@@ -5285,7 +5792,7 @@
               <w:adjustRightInd w:val="0"/>
               <w:outlineLvl w:val="3"/>
               <w:rPr>
-                <w:ins w:id="71" w:author="Treinen, Lola R" w:date="2020-09-15T10:53:00Z"/>
+                <w:ins w:id="72" w:author="Treinen, Lola R" w:date="2020-09-15T10:53:00Z"/>
                 <w:b/>
               </w:rPr>
             </w:pPr>
@@ -5302,35 +5809,48 @@
               <w:adjustRightInd w:val="0"/>
               <w:outlineLvl w:val="3"/>
               <w:rPr>
-                <w:ins w:id="72" w:author="Treinen, Lola R" w:date="2020-09-15T10:53:00Z"/>
-              </w:rPr>
-            </w:pPr>
-            <w:ins w:id="73" w:author="Treinen, Lola R" w:date="2020-09-15T10:53:00Z">
+                <w:ins w:id="73" w:author="Treinen, Lola R" w:date="2020-09-15T10:53:00Z"/>
+              </w:rPr>
+            </w:pPr>
+            <w:proofErr w:type="spellStart"/>
+            <w:ins w:id="74" w:author="Treinen, Lola R" w:date="2020-09-15T10:53:00Z">
               <w:r>
-                <w:t xml:space="preserve">AlwaysUpdate </w:t>
+                <w:t>AlwaysUpdate</w:t>
+              </w:r>
+              <w:proofErr w:type="spellEnd"/>
+              <w:r>
+                <w:t xml:space="preserve"> </w:t>
               </w:r>
             </w:ins>
-            <w:ins w:id="74" w:author="Treinen, Lola R" w:date="2020-09-15T10:54:00Z">
+            <w:ins w:id="75" w:author="Treinen, Lola R" w:date="2020-09-15T10:54:00Z">
               <w:r>
                 <w:t>–</w:t>
               </w:r>
             </w:ins>
-            <w:ins w:id="75" w:author="Treinen, Lola R" w:date="2020-09-15T10:53:00Z">
+            <w:ins w:id="76" w:author="Treinen, Lola R" w:date="2020-09-15T10:53:00Z">
               <w:r>
                 <w:t xml:space="preserve"> </w:t>
               </w:r>
             </w:ins>
-            <w:ins w:id="76" w:author="Treinen, Lola R" w:date="2020-09-15T10:54:00Z">
+            <w:ins w:id="77" w:author="Treinen, Lola R" w:date="2020-09-15T10:54:00Z">
               <w:r>
-                <w:t>Only applicable if CanUpdate = true.  Always update the field</w:t>
+                <w:t xml:space="preserve">Only applicable if </w:t>
+              </w:r>
+              <w:proofErr w:type="spellStart"/>
+              <w:r>
+                <w:t>CanUpdate</w:t>
+              </w:r>
+              <w:proofErr w:type="spellEnd"/>
+              <w:r>
+                <w:t xml:space="preserve"> = true.  Always update the field</w:t>
               </w:r>
             </w:ins>
-            <w:ins w:id="77" w:author="Treinen, Lola R" w:date="2020-09-15T10:55:00Z">
+            <w:ins w:id="78" w:author="Treinen, Lola R" w:date="2020-09-15T10:55:00Z">
               <w:r>
                 <w:t>, even if the new value is blank</w:t>
               </w:r>
             </w:ins>
-            <w:ins w:id="78" w:author="Treinen, Lola R" w:date="2020-09-15T10:54:00Z">
+            <w:ins w:id="79" w:author="Treinen, Lola R" w:date="2020-09-15T10:54:00Z">
               <w:r>
                 <w:t>? (default = false)</w:t>
               </w:r>
@@ -5366,8 +5886,13 @@
               <w:adjustRightInd w:val="0"/>
               <w:outlineLvl w:val="3"/>
             </w:pPr>
-            <w:r>
-              <w:t>IsSPKey – Is this field a SharePoint key field? (default = false)</w:t>
+            <w:proofErr w:type="spellStart"/>
+            <w:r>
+              <w:t>IsSPKey</w:t>
+            </w:r>
+            <w:proofErr w:type="spellEnd"/>
+            <w:r>
+              <w:t xml:space="preserve"> – Is this field a SharePoint key field? (default = false)</w:t>
             </w:r>
           </w:p>
         </w:tc>
@@ -5400,15 +5925,20 @@
               <w:adjustRightInd w:val="0"/>
               <w:outlineLvl w:val="3"/>
             </w:pPr>
-            <w:r>
-              <w:t>IsSPUnique – Is this field part of a unique key in SharePoint? (default = false)</w:t>
+            <w:proofErr w:type="spellStart"/>
+            <w:r>
+              <w:t>IsSPUnique</w:t>
+            </w:r>
+            <w:proofErr w:type="spellEnd"/>
+            <w:r>
+              <w:t xml:space="preserve"> – Is this field part of a unique key in SharePoint? (default = false)</w:t>
             </w:r>
           </w:p>
         </w:tc>
       </w:tr>
       <w:tr>
         <w:trPr>
-          <w:ins w:id="79" w:author="Treinen, Lola R" w:date="2020-09-15T10:55:00Z"/>
+          <w:ins w:id="80" w:author="Treinen, Lola R" w:date="2020-09-15T10:55:00Z"/>
         </w:trPr>
         <w:tc>
           <w:tcPr>
@@ -5421,7 +5951,7 @@
               <w:adjustRightInd w:val="0"/>
               <w:outlineLvl w:val="3"/>
               <w:rPr>
-                <w:ins w:id="80" w:author="Treinen, Lola R" w:date="2020-09-15T10:55:00Z"/>
+                <w:ins w:id="81" w:author="Treinen, Lola R" w:date="2020-09-15T10:55:00Z"/>
                 <w:b/>
               </w:rPr>
             </w:pPr>
@@ -5438,20 +5968,22 @@
               <w:adjustRightInd w:val="0"/>
               <w:outlineLvl w:val="3"/>
               <w:rPr>
-                <w:ins w:id="81" w:author="Treinen, Lola R" w:date="2020-09-15T10:55:00Z"/>
-              </w:rPr>
-            </w:pPr>
-            <w:ins w:id="82" w:author="Treinen, Lola R" w:date="2020-09-15T10:55:00Z">
+                <w:ins w:id="82" w:author="Treinen, Lola R" w:date="2020-09-15T10:55:00Z"/>
+              </w:rPr>
+            </w:pPr>
+            <w:proofErr w:type="spellStart"/>
+            <w:ins w:id="83" w:author="Treinen, Lola R" w:date="2020-09-15T10:55:00Z">
               <w:r>
                 <w:t>LookupId</w:t>
               </w:r>
             </w:ins>
-            <w:ins w:id="83" w:author="Treinen, Lola R" w:date="2020-09-15T10:56:00Z">
+            <w:proofErr w:type="spellEnd"/>
+            <w:ins w:id="84" w:author="Treinen, Lola R" w:date="2020-09-15T10:56:00Z">
               <w:r>
                 <w:t xml:space="preserve"> – For lookup fields, should the lookup ID be used</w:t>
               </w:r>
             </w:ins>
-            <w:ins w:id="84" w:author="Treinen, Lola R" w:date="2020-09-15T10:57:00Z">
+            <w:ins w:id="85" w:author="Treinen, Lola R" w:date="2020-09-15T10:57:00Z">
               <w:r>
                 <w:t>?  If false, lookup value will be used instead. (default = false)</w:t>
               </w:r>
@@ -5556,80 +6088,9 @@
                 <w:sz w:val="19"/>
                 <w:szCs w:val="19"/>
               </w:rPr>
-              <w:t xml:space="preserve">&lt;connectionStrings&gt; </w:t>
-            </w:r>
-            <w:r>
-              <w:rPr>
-                <w:b/>
-              </w:rPr>
-              <w:t>section</w:t>
-            </w:r>
-          </w:p>
-        </w:tc>
-      </w:tr>
-      <w:tr>
-        <w:tc>
-          <w:tcPr>
-            <w:tcW w:w="2490" w:type="dxa"/>
-          </w:tcPr>
-          <w:p>
-            <w:pPr>
-              <w:autoSpaceDE w:val="0"/>
-              <w:autoSpaceDN w:val="0"/>
-              <w:adjustRightInd w:val="0"/>
-              <w:outlineLvl w:val="3"/>
-              <w:rPr>
-                <w:b/>
-              </w:rPr>
-            </w:pPr>
-          </w:p>
-        </w:tc>
-        <w:tc>
-          <w:tcPr>
-            <w:tcW w:w="6860" w:type="dxa"/>
-          </w:tcPr>
-          <w:p>
-            <w:pPr>
-              <w:autoSpaceDE w:val="0"/>
-              <w:autoSpaceDN w:val="0"/>
-              <w:adjustRightInd w:val="0"/>
-              <w:outlineLvl w:val="3"/>
-              <w:rPr>
-                <w:b/>
-              </w:rPr>
-            </w:pPr>
-            <w:r>
-              <w:t>List of database connection strings</w:t>
-            </w:r>
-            <w:r>
-              <w:t xml:space="preserve"> – </w:t>
-            </w:r>
-            <w:r>
-              <w:rPr>
-                <w:b/>
-              </w:rPr>
-              <w:t>will be encrypted</w:t>
-            </w:r>
-          </w:p>
-        </w:tc>
-      </w:tr>
-      <w:tr>
-        <w:tc>
-          <w:tcPr>
-            <w:tcW w:w="9350" w:type="dxa"/>
-            <w:gridSpan w:val="2"/>
-            <w:shd w:val="clear" w:color="auto" w:fill="D9D9D9" w:themeFill="background1" w:themeFillShade="D9"/>
-          </w:tcPr>
-          <w:p>
-            <w:pPr>
-              <w:autoSpaceDE w:val="0"/>
-              <w:autoSpaceDN w:val="0"/>
-              <w:adjustRightInd w:val="0"/>
-              <w:outlineLvl w:val="3"/>
-              <w:rPr>
-                <w:b/>
-              </w:rPr>
-            </w:pPr>
+              <w:t>&lt;</w:t>
+            </w:r>
+            <w:proofErr w:type="spellStart"/>
             <w:r>
               <w:rPr>
                 <w:rFonts w:ascii="Consolas" w:hAnsi="Consolas" w:cs="Consolas"/>
@@ -5637,8 +6098,9 @@
                 <w:sz w:val="19"/>
                 <w:szCs w:val="19"/>
               </w:rPr>
-              <w:t>&lt;</w:t>
-            </w:r>
+              <w:t>connectionStrings</w:t>
+            </w:r>
+            <w:proofErr w:type="spellEnd"/>
             <w:r>
               <w:rPr>
                 <w:rFonts w:ascii="Consolas" w:hAnsi="Consolas" w:cs="Consolas"/>
@@ -5646,8 +6108,80 @@
                 <w:sz w:val="19"/>
                 <w:szCs w:val="19"/>
               </w:rPr>
-              <w:t>credentialAppSettings</w:t>
-            </w:r>
+              <w:t xml:space="preserve">&gt; </w:t>
+            </w:r>
+            <w:r>
+              <w:rPr>
+                <w:b/>
+              </w:rPr>
+              <w:t>section</w:t>
+            </w:r>
+          </w:p>
+        </w:tc>
+      </w:tr>
+      <w:tr>
+        <w:tc>
+          <w:tcPr>
+            <w:tcW w:w="2490" w:type="dxa"/>
+          </w:tcPr>
+          <w:p>
+            <w:pPr>
+              <w:autoSpaceDE w:val="0"/>
+              <w:autoSpaceDN w:val="0"/>
+              <w:adjustRightInd w:val="0"/>
+              <w:outlineLvl w:val="3"/>
+              <w:rPr>
+                <w:b/>
+              </w:rPr>
+            </w:pPr>
+          </w:p>
+        </w:tc>
+        <w:tc>
+          <w:tcPr>
+            <w:tcW w:w="6860" w:type="dxa"/>
+          </w:tcPr>
+          <w:p>
+            <w:pPr>
+              <w:autoSpaceDE w:val="0"/>
+              <w:autoSpaceDN w:val="0"/>
+              <w:adjustRightInd w:val="0"/>
+              <w:outlineLvl w:val="3"/>
+              <w:rPr>
+                <w:b/>
+              </w:rPr>
+            </w:pPr>
+            <w:r>
+              <w:t>List of database connection strings</w:t>
+            </w:r>
+            <w:r>
+              <w:t xml:space="preserve"> – </w:t>
+            </w:r>
+            <w:r>
+              <w:rPr>
+                <w:b/>
+              </w:rPr>
+              <w:t>will be encrypted</w:t>
+            </w:r>
+          </w:p>
+        </w:tc>
+      </w:tr>
+      <w:tr>
+        <w:tc>
+          <w:tcPr>
+            <w:tcW w:w="9350" w:type="dxa"/>
+            <w:gridSpan w:val="2"/>
+            <w:shd w:val="clear" w:color="auto" w:fill="D9D9D9" w:themeFill="background1" w:themeFillShade="D9"/>
+          </w:tcPr>
+          <w:p>
+            <w:pPr>
+              <w:autoSpaceDE w:val="0"/>
+              <w:autoSpaceDN w:val="0"/>
+              <w:adjustRightInd w:val="0"/>
+              <w:outlineLvl w:val="3"/>
+              <w:rPr>
+                <w:b/>
+              </w:rPr>
+            </w:pPr>
             <w:r>
               <w:rPr>
                 <w:rFonts w:ascii="Consolas" w:hAnsi="Consolas" w:cs="Consolas"/>
@@ -5655,6 +6189,26 @@
                 <w:sz w:val="19"/>
                 <w:szCs w:val="19"/>
               </w:rPr>
+              <w:t>&lt;</w:t>
+            </w:r>
+            <w:proofErr w:type="spellStart"/>
+            <w:r>
+              <w:rPr>
+                <w:rFonts w:ascii="Consolas" w:hAnsi="Consolas" w:cs="Consolas"/>
+                <w:color w:val="A31515"/>
+                <w:sz w:val="19"/>
+                <w:szCs w:val="19"/>
+              </w:rPr>
+              <w:t>credentialAppSettings</w:t>
+            </w:r>
+            <w:proofErr w:type="spellEnd"/>
+            <w:r>
+              <w:rPr>
+                <w:rFonts w:ascii="Consolas" w:hAnsi="Consolas" w:cs="Consolas"/>
+                <w:color w:val="A31515"/>
+                <w:sz w:val="19"/>
+                <w:szCs w:val="19"/>
+              </w:rPr>
               <w:t xml:space="preserve">&gt; </w:t>
             </w:r>
             <w:r>
@@ -5727,6 +6281,7 @@
                 <w:szCs w:val="19"/>
               </w:rPr>
             </w:pPr>
+            <w:proofErr w:type="spellStart"/>
             <w:r>
               <w:rPr>
                 <w:rFonts w:ascii="Consolas" w:hAnsi="Consolas" w:cs="Consolas"/>
@@ -5736,6 +6291,7 @@
               </w:rPr>
               <w:t>ClientId</w:t>
             </w:r>
+            <w:proofErr w:type="spellEnd"/>
           </w:p>
         </w:tc>
         <w:tc>
@@ -5750,7 +6306,15 @@
               <w:outlineLvl w:val="3"/>
             </w:pPr>
             <w:r>
-              <w:t>Only applies if AuthMethod = “ClientID”. The application’s SharePoint-registered Client ID to use for authentication.</w:t>
+              <w:t xml:space="preserve">Only applies if </w:t>
+            </w:r>
+            <w:proofErr w:type="spellStart"/>
+            <w:r>
+              <w:t>AuthMethod</w:t>
+            </w:r>
+            <w:proofErr w:type="spellEnd"/>
+            <w:r>
+              <w:t xml:space="preserve"> = “ClientID”. The application’s SharePoint-registered Client ID to use for authentication.</w:t>
             </w:r>
           </w:p>
         </w:tc>
@@ -5773,6 +6337,7 @@
                 <w:szCs w:val="19"/>
               </w:rPr>
             </w:pPr>
+            <w:proofErr w:type="spellStart"/>
             <w:r>
               <w:rPr>
                 <w:rFonts w:ascii="Consolas" w:hAnsi="Consolas" w:cs="Consolas"/>
@@ -5782,6 +6347,7 @@
               </w:rPr>
               <w:t>ClientSecret</w:t>
             </w:r>
+            <w:proofErr w:type="spellEnd"/>
           </w:p>
         </w:tc>
         <w:tc>
@@ -5796,7 +6362,15 @@
               <w:outlineLvl w:val="3"/>
             </w:pPr>
             <w:r>
-              <w:t>Only applies if AuthMethod = “ClientID”. The application’s SharePoint-registered Client Secret to use for authentication.</w:t>
+              <w:t xml:space="preserve">Only applies if </w:t>
+            </w:r>
+            <w:proofErr w:type="spellStart"/>
+            <w:r>
+              <w:t>AuthMethod</w:t>
+            </w:r>
+            <w:proofErr w:type="spellEnd"/>
+            <w:r>
+              <w:t xml:space="preserve"> = “ClientID”. The application’s SharePoint-registered Client Secret to use for authentication.</w:t>
             </w:r>
           </w:p>
         </w:tc>
@@ -5820,6 +6394,7 @@
                 <w:highlight w:val="white"/>
               </w:rPr>
             </w:pPr>
+            <w:proofErr w:type="spellStart"/>
             <w:r>
               <w:rPr>
                 <w:rFonts w:ascii="Consolas" w:hAnsi="Consolas" w:cs="Consolas"/>
@@ -5829,6 +6404,7 @@
               </w:rPr>
               <w:t>EmailUsername</w:t>
             </w:r>
+            <w:proofErr w:type="spellEnd"/>
           </w:p>
         </w:tc>
         <w:tc>
@@ -5844,7 +6420,23 @@
               <w:outlineLvl w:val="3"/>
             </w:pPr>
             <w:r>
-              <w:t>Only applies if EmailAuth = “Basic”. User name for email authentication.</w:t>
+              <w:t xml:space="preserve">Only applies if </w:t>
+            </w:r>
+            <w:proofErr w:type="spellStart"/>
+            <w:r>
+              <w:t>EmailAuth</w:t>
+            </w:r>
+            <w:proofErr w:type="spellEnd"/>
+            <w:r>
+              <w:t xml:space="preserve"> = “Basic”. </w:t>
+            </w:r>
+            <w:proofErr w:type="gramStart"/>
+            <w:r>
+              <w:t>User name</w:t>
+            </w:r>
+            <w:proofErr w:type="gramEnd"/>
+            <w:r>
+              <w:t xml:space="preserve"> for email authentication.</w:t>
             </w:r>
           </w:p>
         </w:tc>
@@ -5868,6 +6460,7 @@
                 <w:highlight w:val="white"/>
               </w:rPr>
             </w:pPr>
+            <w:proofErr w:type="spellStart"/>
             <w:r>
               <w:rPr>
                 <w:rFonts w:ascii="Consolas" w:hAnsi="Consolas" w:cs="Consolas"/>
@@ -5877,6 +6470,7 @@
               </w:rPr>
               <w:t>EmailPass</w:t>
             </w:r>
+            <w:proofErr w:type="spellEnd"/>
           </w:p>
         </w:tc>
         <w:tc>
@@ -5892,7 +6486,15 @@
               <w:outlineLvl w:val="3"/>
             </w:pPr>
             <w:r>
-              <w:t>Only applies if EmailAuth = “Basic”.</w:t>
+              <w:t xml:space="preserve">Only applies if </w:t>
+            </w:r>
+            <w:proofErr w:type="spellStart"/>
+            <w:r>
+              <w:t>EmailAuth</w:t>
+            </w:r>
+            <w:proofErr w:type="spellEnd"/>
+            <w:r>
+              <w:t xml:space="preserve"> = “Basic”.</w:t>
             </w:r>
           </w:p>
         </w:tc>
@@ -5921,7 +6523,27 @@
                 <w:sz w:val="19"/>
                 <w:szCs w:val="19"/>
               </w:rPr>
-              <w:t xml:space="preserve">&lt;appSettings&gt; </w:t>
+              <w:t>&lt;</w:t>
+            </w:r>
+            <w:proofErr w:type="spellStart"/>
+            <w:r>
+              <w:rPr>
+                <w:rFonts w:ascii="Consolas" w:hAnsi="Consolas" w:cs="Consolas"/>
+                <w:color w:val="A31515"/>
+                <w:sz w:val="19"/>
+                <w:szCs w:val="19"/>
+              </w:rPr>
+              <w:t>appSettings</w:t>
+            </w:r>
+            <w:proofErr w:type="spellEnd"/>
+            <w:r>
+              <w:rPr>
+                <w:rFonts w:ascii="Consolas" w:hAnsi="Consolas" w:cs="Consolas"/>
+                <w:color w:val="A31515"/>
+                <w:sz w:val="19"/>
+                <w:szCs w:val="19"/>
+              </w:rPr>
+              <w:t xml:space="preserve">&gt; </w:t>
             </w:r>
             <w:r>
               <w:rPr>
@@ -5944,6 +6566,7 @@
               <w:adjustRightInd w:val="0"/>
               <w:outlineLvl w:val="3"/>
             </w:pPr>
+            <w:proofErr w:type="spellStart"/>
             <w:r>
               <w:rPr>
                 <w:rFonts w:ascii="Consolas" w:hAnsi="Consolas" w:cs="Consolas"/>
@@ -5953,6 +6576,7 @@
               </w:rPr>
               <w:t>ConnectionStringKey</w:t>
             </w:r>
+            <w:proofErr w:type="spellEnd"/>
           </w:p>
         </w:tc>
         <w:tc>
@@ -5967,7 +6591,15 @@
               <w:outlineLvl w:val="3"/>
             </w:pPr>
             <w:r>
-              <w:t>Key name for the connection string to use from the &lt;connectionStrings&gt; section</w:t>
+              <w:t>Key name for the connection string to use from the &lt;</w:t>
+            </w:r>
+            <w:proofErr w:type="spellStart"/>
+            <w:r>
+              <w:t>connectionStrings</w:t>
+            </w:r>
+            <w:proofErr w:type="spellEnd"/>
+            <w:r>
+              <w:t>&gt; section</w:t>
             </w:r>
           </w:p>
         </w:tc>
@@ -5991,6 +6623,7 @@
                 <w:highlight w:val="white"/>
               </w:rPr>
             </w:pPr>
+            <w:proofErr w:type="spellStart"/>
             <w:r>
               <w:rPr>
                 <w:rFonts w:ascii="Consolas" w:hAnsi="Consolas" w:cs="Consolas"/>
@@ -6000,6 +6633,7 @@
               </w:rPr>
               <w:t>AuthMethod</w:t>
             </w:r>
+            <w:proofErr w:type="spellEnd"/>
           </w:p>
         </w:tc>
         <w:tc>
@@ -6105,6 +6739,7 @@
                 <w:b/>
               </w:rPr>
             </w:pPr>
+            <w:proofErr w:type="spellStart"/>
             <w:r>
               <w:rPr>
                 <w:rFonts w:ascii="Consolas" w:hAnsi="Consolas" w:cs="Consolas"/>
@@ -6114,6 +6749,7 @@
               </w:rPr>
               <w:t>ProcedureName</w:t>
             </w:r>
+            <w:proofErr w:type="spellEnd"/>
           </w:p>
         </w:tc>
         <w:tc>
@@ -6172,6 +6808,7 @@
             <w:r>
               <w:t xml:space="preserve">: </w:t>
             </w:r>
+            <w:proofErr w:type="spellStart"/>
             <w:r>
               <w:rPr>
                 <w:rFonts w:ascii="Consolas" w:hAnsi="Consolas" w:cs="Consolas"/>
@@ -6181,6 +6818,7 @@
               </w:rPr>
               <w:t>schema.spSampleProcedure</w:t>
             </w:r>
+            <w:proofErr w:type="spellEnd"/>
           </w:p>
         </w:tc>
       </w:tr>
@@ -6202,6 +6840,7 @@
                 <w:szCs w:val="19"/>
               </w:rPr>
             </w:pPr>
+            <w:proofErr w:type="spellStart"/>
             <w:r>
               <w:rPr>
                 <w:rFonts w:ascii="Consolas" w:hAnsi="Consolas" w:cs="Consolas"/>
@@ -6211,6 +6850,7 @@
               </w:rPr>
               <w:t>TableTypeName</w:t>
             </w:r>
+            <w:proofErr w:type="spellEnd"/>
           </w:p>
         </w:tc>
         <w:tc>
@@ -6250,6 +6890,7 @@
             <w:r>
               <w:t xml:space="preserve">Ex: </w:t>
             </w:r>
+            <w:proofErr w:type="spellStart"/>
             <w:r>
               <w:rPr>
                 <w:rFonts w:ascii="Consolas" w:hAnsi="Consolas" w:cs="Consolas"/>
@@ -6259,6 +6900,7 @@
               </w:rPr>
               <w:t>schema.sampleTableType</w:t>
             </w:r>
+            <w:proofErr w:type="spellEnd"/>
           </w:p>
         </w:tc>
       </w:tr>
@@ -6280,6 +6922,7 @@
                 <w:szCs w:val="19"/>
               </w:rPr>
             </w:pPr>
+            <w:proofErr w:type="spellStart"/>
             <w:r>
               <w:rPr>
                 <w:rFonts w:ascii="Consolas" w:hAnsi="Consolas" w:cs="Consolas"/>
@@ -6289,6 +6932,7 @@
               </w:rPr>
               <w:t>ProcedureListID</w:t>
             </w:r>
+            <w:proofErr w:type="spellEnd"/>
           </w:p>
         </w:tc>
         <w:tc>
@@ -6330,7 +6974,7 @@
             <w:r>
               <w:t xml:space="preserve">Ex: </w:t>
             </w:r>
-            <w:del w:id="85" w:author="Palacherla, Susmitha C" w:date="2020-12-21T17:30:00Z">
+            <w:del w:id="86" w:author="Palacherla, Susmitha C" w:date="2020-12-21T17:30:00Z">
               <w:r>
                 <w:rPr>
                   <w:rFonts w:ascii="Consolas" w:hAnsi="Consolas" w:cs="Consolas"/>
@@ -6341,7 +6985,7 @@
                 <w:delText>Schedule Pairing Tool</w:delText>
               </w:r>
             </w:del>
-            <w:ins w:id="86" w:author="Palacherla, Susmitha C" w:date="2020-12-21T17:30:00Z">
+            <w:ins w:id="87" w:author="Palacherla, Susmitha C" w:date="2020-12-21T17:30:00Z">
               <w:r>
                 <w:rPr>
                   <w:rFonts w:ascii="Consolas" w:hAnsi="Consolas" w:cs="Consolas"/>
@@ -6373,6 +7017,7 @@
                 <w:szCs w:val="19"/>
               </w:rPr>
             </w:pPr>
+            <w:proofErr w:type="spellStart"/>
             <w:r>
               <w:rPr>
                 <w:rFonts w:ascii="Consolas" w:hAnsi="Consolas" w:cs="Consolas"/>
@@ -6382,6 +7027,7 @@
               </w:rPr>
               <w:t>ProcedureTruncate</w:t>
             </w:r>
+            <w:proofErr w:type="spellEnd"/>
           </w:p>
         </w:tc>
         <w:tc>
@@ -6399,7 +7045,15 @@
               <w:t xml:space="preserve">Download: </w:t>
             </w:r>
             <w:r>
-              <w:t>True / False flag to pass to the stored procedure to indicate whether or not the destination table(s) should be truncated.</w:t>
+              <w:t xml:space="preserve">True / False flag to pass to the stored procedure to indicate </w:t>
+            </w:r>
+            <w:proofErr w:type="gramStart"/>
+            <w:r>
+              <w:t>whether or not</w:t>
+            </w:r>
+            <w:proofErr w:type="gramEnd"/>
+            <w:r>
+              <w:t xml:space="preserve"> the destination table(s) should be truncated.</w:t>
             </w:r>
           </w:p>
           <w:p>
@@ -6433,6 +7087,7 @@
                 <w:szCs w:val="19"/>
               </w:rPr>
             </w:pPr>
+            <w:proofErr w:type="spellStart"/>
             <w:r>
               <w:rPr>
                 <w:rFonts w:ascii="Consolas" w:hAnsi="Consolas" w:cs="Consolas"/>
@@ -6442,6 +7097,7 @@
               </w:rPr>
               <w:t>Upload.CheckForDuplicates</w:t>
             </w:r>
+            <w:proofErr w:type="spellEnd"/>
           </w:p>
         </w:tc>
         <w:tc>
@@ -6494,6 +7150,7 @@
                 <w:szCs w:val="19"/>
               </w:rPr>
             </w:pPr>
+            <w:proofErr w:type="spellStart"/>
             <w:r>
               <w:rPr>
                 <w:rFonts w:ascii="Consolas" w:hAnsi="Consolas" w:cs="Consolas"/>
@@ -6504,6 +7161,7 @@
               <w:lastRenderedPageBreak/>
               <w:t>Upload.ReportProcedureName</w:t>
             </w:r>
+            <w:proofErr w:type="spellEnd"/>
           </w:p>
         </w:tc>
         <w:tc>
@@ -6556,6 +7214,7 @@
             <w:r>
               <w:t xml:space="preserve">: </w:t>
             </w:r>
+            <w:proofErr w:type="spellStart"/>
             <w:r>
               <w:rPr>
                 <w:rFonts w:ascii="Consolas" w:hAnsi="Consolas" w:cs="Consolas"/>
@@ -6565,6 +7224,7 @@
               </w:rPr>
               <w:t>schema.spSampleProcedure</w:t>
             </w:r>
+            <w:proofErr w:type="spellEnd"/>
           </w:p>
         </w:tc>
       </w:tr>
@@ -6586,6 +7246,7 @@
                 <w:szCs w:val="19"/>
               </w:rPr>
             </w:pPr>
+            <w:proofErr w:type="spellStart"/>
             <w:r>
               <w:rPr>
                 <w:rFonts w:ascii="Consolas" w:hAnsi="Consolas" w:cs="Consolas"/>
@@ -6595,6 +7256,7 @@
               </w:rPr>
               <w:t>Upload.ReportStatusField</w:t>
             </w:r>
+            <w:proofErr w:type="spellEnd"/>
           </w:p>
         </w:tc>
         <w:tc>
@@ -6620,14 +7282,22 @@
               <w:outlineLvl w:val="3"/>
             </w:pPr>
             <w:r>
-              <w:t>Upload: Name of the field in [TableTypeName] that should be populated with the SharePoint record upload status.</w:t>
+              <w:t>Upload: Name of the field in [</w:t>
+            </w:r>
+            <w:proofErr w:type="spellStart"/>
+            <w:r>
+              <w:t>TableTypeName</w:t>
+            </w:r>
+            <w:proofErr w:type="spellEnd"/>
+            <w:r>
+              <w:t>] that should be populated with the SharePoint record upload status.</w:t>
             </w:r>
           </w:p>
         </w:tc>
       </w:tr>
       <w:tr>
         <w:trPr>
-          <w:ins w:id="87" w:author="Treinen, Lola R" w:date="2020-09-15T10:45:00Z"/>
+          <w:ins w:id="88" w:author="Treinen, Lola R" w:date="2020-09-15T10:45:00Z"/>
         </w:trPr>
         <w:tc>
           <w:tcPr>
@@ -6640,14 +7310,15 @@
               <w:adjustRightInd w:val="0"/>
               <w:outlineLvl w:val="3"/>
               <w:rPr>
-                <w:ins w:id="88" w:author="Treinen, Lola R" w:date="2020-09-15T10:45:00Z"/>
+                <w:ins w:id="89" w:author="Treinen, Lola R" w:date="2020-09-15T10:45:00Z"/>
                 <w:rFonts w:ascii="Consolas" w:hAnsi="Consolas" w:cs="Consolas"/>
                 <w:color w:val="0000FF"/>
                 <w:sz w:val="19"/>
                 <w:szCs w:val="19"/>
               </w:rPr>
             </w:pPr>
-            <w:ins w:id="89" w:author="Treinen, Lola R" w:date="2020-09-15T10:45:00Z">
+            <w:proofErr w:type="spellStart"/>
+            <w:ins w:id="90" w:author="Treinen, Lola R" w:date="2020-09-15T10:45:00Z">
               <w:r>
                 <w:rPr>
                   <w:rFonts w:ascii="Consolas" w:hAnsi="Consolas" w:cs="Consolas"/>
@@ -6666,6 +7337,7 @@
                 </w:rPr>
                 <w:t>IdField</w:t>
               </w:r>
+              <w:proofErr w:type="spellEnd"/>
             </w:ins>
           </w:p>
         </w:tc>
@@ -6680,10 +7352,10 @@
               <w:adjustRightInd w:val="0"/>
               <w:outlineLvl w:val="3"/>
               <w:rPr>
-                <w:ins w:id="90" w:author="Treinen, Lola R" w:date="2020-09-15T10:45:00Z"/>
-              </w:rPr>
-            </w:pPr>
-            <w:ins w:id="91" w:author="Treinen, Lola R" w:date="2020-09-15T10:45:00Z">
+                <w:ins w:id="91" w:author="Treinen, Lola R" w:date="2020-09-15T10:45:00Z"/>
+              </w:rPr>
+            </w:pPr>
+            <w:ins w:id="92" w:author="Treinen, Lola R" w:date="2020-09-15T10:45:00Z">
               <w:r>
                 <w:t>Download: N/A</w:t>
               </w:r>
@@ -6696,12 +7368,20 @@
               <w:adjustRightInd w:val="0"/>
               <w:outlineLvl w:val="3"/>
               <w:rPr>
-                <w:ins w:id="92" w:author="Treinen, Lola R" w:date="2020-09-15T10:45:00Z"/>
-              </w:rPr>
-            </w:pPr>
-            <w:ins w:id="93" w:author="Treinen, Lola R" w:date="2020-09-15T10:45:00Z">
+                <w:ins w:id="93" w:author="Treinen, Lola R" w:date="2020-09-15T10:45:00Z"/>
+              </w:rPr>
+            </w:pPr>
+            <w:ins w:id="94" w:author="Treinen, Lola R" w:date="2020-09-15T10:45:00Z">
               <w:r>
-                <w:t>Upload: Name of the field in [TableTypeName] that should be populated with the affected SharePoint record ID.  Optional.</w:t>
+                <w:t>Upload: Name of the field in [</w:t>
+              </w:r>
+              <w:proofErr w:type="spellStart"/>
+              <w:r>
+                <w:t>TableTypeName</w:t>
+              </w:r>
+              <w:proofErr w:type="spellEnd"/>
+              <w:r>
+                <w:t>] that should be populated with the affected SharePoint record ID.  Optional.</w:t>
               </w:r>
             </w:ins>
           </w:p>
@@ -6709,7 +7389,7 @@
       </w:tr>
       <w:tr>
         <w:trPr>
-          <w:ins w:id="94" w:author="Treinen, Lola R" w:date="2020-09-15T10:45:00Z"/>
+          <w:ins w:id="95" w:author="Treinen, Lola R" w:date="2020-09-15T10:45:00Z"/>
         </w:trPr>
         <w:tc>
           <w:tcPr>
@@ -6722,14 +7402,15 @@
               <w:adjustRightInd w:val="0"/>
               <w:outlineLvl w:val="3"/>
               <w:rPr>
-                <w:ins w:id="95" w:author="Treinen, Lola R" w:date="2020-09-15T10:45:00Z"/>
+                <w:ins w:id="96" w:author="Treinen, Lola R" w:date="2020-09-15T10:45:00Z"/>
                 <w:rFonts w:ascii="Consolas" w:hAnsi="Consolas" w:cs="Consolas"/>
                 <w:color w:val="0000FF"/>
                 <w:sz w:val="19"/>
                 <w:szCs w:val="19"/>
               </w:rPr>
             </w:pPr>
-            <w:ins w:id="96" w:author="Treinen, Lola R" w:date="2020-09-15T10:45:00Z">
+            <w:proofErr w:type="spellStart"/>
+            <w:ins w:id="97" w:author="Treinen, Lola R" w:date="2020-09-15T10:45:00Z">
               <w:r>
                 <w:rPr>
                   <w:rFonts w:ascii="Consolas" w:hAnsi="Consolas" w:cs="Consolas"/>
@@ -6748,6 +7429,7 @@
                 </w:rPr>
                 <w:t>GuidField</w:t>
               </w:r>
+              <w:proofErr w:type="spellEnd"/>
             </w:ins>
           </w:p>
         </w:tc>
@@ -6762,10 +7444,10 @@
               <w:adjustRightInd w:val="0"/>
               <w:outlineLvl w:val="3"/>
               <w:rPr>
-                <w:ins w:id="97" w:author="Treinen, Lola R" w:date="2020-09-15T10:45:00Z"/>
-              </w:rPr>
-            </w:pPr>
-            <w:ins w:id="98" w:author="Treinen, Lola R" w:date="2020-09-15T10:45:00Z">
+                <w:ins w:id="98" w:author="Treinen, Lola R" w:date="2020-09-15T10:45:00Z"/>
+              </w:rPr>
+            </w:pPr>
+            <w:ins w:id="99" w:author="Treinen, Lola R" w:date="2020-09-15T10:45:00Z">
               <w:r>
                 <w:t>Download: N/A</w:t>
               </w:r>
@@ -6778,12 +7460,20 @@
               <w:adjustRightInd w:val="0"/>
               <w:outlineLvl w:val="3"/>
               <w:rPr>
-                <w:ins w:id="99" w:author="Treinen, Lola R" w:date="2020-09-15T10:45:00Z"/>
-              </w:rPr>
-            </w:pPr>
-            <w:ins w:id="100" w:author="Treinen, Lola R" w:date="2020-09-15T10:45:00Z">
+                <w:ins w:id="100" w:author="Treinen, Lola R" w:date="2020-09-15T10:45:00Z"/>
+              </w:rPr>
+            </w:pPr>
+            <w:ins w:id="101" w:author="Treinen, Lola R" w:date="2020-09-15T10:45:00Z">
               <w:r>
-                <w:t>Upload: Name of the field in [TableTypeName] that should be populated with the affected SharePoint record GUID.  Optional.</w:t>
+                <w:t>Upload: Name of the field in [</w:t>
+              </w:r>
+              <w:proofErr w:type="spellStart"/>
+              <w:r>
+                <w:t>TableTypeName</w:t>
+              </w:r>
+              <w:proofErr w:type="spellEnd"/>
+              <w:r>
+                <w:t>] that should be populated with the affected SharePoint record GUID.  Optional.</w:t>
               </w:r>
             </w:ins>
           </w:p>
@@ -6807,6 +7497,7 @@
                 <w:b/>
               </w:rPr>
             </w:pPr>
+            <w:proofErr w:type="spellStart"/>
             <w:r>
               <w:rPr>
                 <w:rFonts w:ascii="Consolas" w:hAnsi="Consolas" w:cs="Consolas"/>
@@ -6817,6 +7508,7 @@
               </w:rPr>
               <w:t>ShareURL</w:t>
             </w:r>
+            <w:proofErr w:type="spellEnd"/>
           </w:p>
         </w:tc>
         <w:tc>
@@ -6850,7 +7542,7 @@
             <w:r>
               <w:t xml:space="preserve">Ex: </w:t>
             </w:r>
-            <w:ins w:id="101" w:author="Palacherla, Susmitha C" w:date="2020-12-21T17:29:00Z">
+            <w:ins w:id="102" w:author="Palacherla, Susmitha C" w:date="2020-12-21T17:29:00Z">
               <w:r>
                 <w:rPr>
                   <w:rFonts w:ascii="Consolas" w:hAnsi="Consolas" w:cs="Consolas"/>
@@ -6861,7 +7553,7 @@
                 <w:t>https://maximus365.sharepoint.com/sites/CCO/Support/QA-OPS/Calibration/</w:t>
               </w:r>
             </w:ins>
-            <w:del w:id="102" w:author="Palacherla, Susmitha C" w:date="2020-12-21T17:29:00Z">
+            <w:del w:id="103" w:author="Palacherla, Susmitha C" w:date="2020-12-21T17:29:00Z">
               <w:r>
                 <w:rPr>
                   <w:rFonts w:ascii="Consolas" w:hAnsi="Consolas" w:cs="Consolas"/>
@@ -6899,6 +7591,7 @@
                 <w:b/>
               </w:rPr>
             </w:pPr>
+            <w:proofErr w:type="spellStart"/>
             <w:r>
               <w:rPr>
                 <w:rFonts w:ascii="Consolas" w:hAnsi="Consolas" w:cs="Consolas"/>
@@ -6909,6 +7602,7 @@
               </w:rPr>
               <w:t>ShareList</w:t>
             </w:r>
+            <w:proofErr w:type="spellEnd"/>
           </w:p>
         </w:tc>
         <w:tc>
@@ -6931,12 +7625,14 @@
             <w:r>
               <w:t>, e.g. “</w:t>
             </w:r>
-            <w:ins w:id="103" w:author="Palacherla, Susmitha C" w:date="2020-12-21T17:30:00Z">
+            <w:proofErr w:type="spellStart"/>
+            <w:ins w:id="104" w:author="Palacherla, Susmitha C" w:date="2020-12-21T17:30:00Z">
               <w:r>
                 <w:t>BINGO_London</w:t>
               </w:r>
             </w:ins>
-            <w:del w:id="104" w:author="Palacherla, Susmitha C" w:date="2020-12-21T17:30:00Z">
+            <w:proofErr w:type="spellEnd"/>
+            <w:del w:id="105" w:author="Palacherla, Susmitha C" w:date="2020-12-21T17:30:00Z">
               <w:r>
                 <w:delText>theField</w:delText>
               </w:r>
@@ -6966,6 +7662,7 @@
                 <w:highlight w:val="white"/>
               </w:rPr>
             </w:pPr>
+            <w:proofErr w:type="spellStart"/>
             <w:r>
               <w:rPr>
                 <w:rFonts w:ascii="Consolas" w:hAnsi="Consolas" w:cs="Consolas"/>
@@ -6976,6 +7673,7 @@
               </w:rPr>
               <w:t>ShareViewXml</w:t>
             </w:r>
+            <w:proofErr w:type="spellEnd"/>
           </w:p>
         </w:tc>
         <w:tc>
@@ -7025,7 +7723,17 @@
                 <w:sz w:val="19"/>
                 <w:szCs w:val="19"/>
               </w:rPr>
-              <w:t>&amp;lt;</w:t>
+              <w:t>&amp;</w:t>
+            </w:r>
+            <w:proofErr w:type="spellStart"/>
+            <w:r>
+              <w:rPr>
+                <w:rFonts w:ascii="Consolas" w:hAnsi="Consolas" w:cs="Consolas"/>
+                <w:color w:val="FF0000"/>
+                <w:sz w:val="19"/>
+                <w:szCs w:val="19"/>
+              </w:rPr>
+              <w:t>lt;</w:t>
             </w:r>
             <w:r>
               <w:rPr>
@@ -7043,7 +7751,37 @@
                 <w:sz w:val="19"/>
                 <w:szCs w:val="19"/>
               </w:rPr>
-              <w:t>&amp;gt;&amp;lt;</w:t>
+              <w:t>&amp;gt</w:t>
+            </w:r>
+            <w:proofErr w:type="spellEnd"/>
+            <w:r>
+              <w:rPr>
+                <w:rFonts w:ascii="Consolas" w:hAnsi="Consolas" w:cs="Consolas"/>
+                <w:color w:val="FF0000"/>
+                <w:sz w:val="19"/>
+                <w:szCs w:val="19"/>
+              </w:rPr>
+              <w:t>;&amp;</w:t>
+            </w:r>
+            <w:proofErr w:type="spellStart"/>
+            <w:r>
+              <w:rPr>
+                <w:rFonts w:ascii="Consolas" w:hAnsi="Consolas" w:cs="Consolas"/>
+                <w:color w:val="FF0000"/>
+                <w:sz w:val="19"/>
+                <w:szCs w:val="19"/>
+              </w:rPr>
+              <w:t>lt</w:t>
+            </w:r>
+            <w:proofErr w:type="spellEnd"/>
+            <w:r>
+              <w:rPr>
+                <w:rFonts w:ascii="Consolas" w:hAnsi="Consolas" w:cs="Consolas"/>
+                <w:color w:val="FF0000"/>
+                <w:sz w:val="19"/>
+                <w:szCs w:val="19"/>
+              </w:rPr>
+              <w:t>;</w:t>
             </w:r>
             <w:r>
               <w:rPr>
@@ -7052,7 +7790,17 @@
                 <w:sz w:val="19"/>
                 <w:szCs w:val="19"/>
               </w:rPr>
-              <w:t>/View</w:t>
+              <w:t>/</w:t>
+            </w:r>
+            <w:proofErr w:type="spellStart"/>
+            <w:r>
+              <w:rPr>
+                <w:rFonts w:ascii="Consolas" w:hAnsi="Consolas" w:cs="Consolas"/>
+                <w:color w:val="0000FF"/>
+                <w:sz w:val="19"/>
+                <w:szCs w:val="19"/>
+              </w:rPr>
+              <w:t>View</w:t>
             </w:r>
             <w:r>
               <w:rPr>
@@ -7061,7 +7809,17 @@
                 <w:sz w:val="19"/>
                 <w:szCs w:val="19"/>
               </w:rPr>
-              <w:t>&amp;gt;</w:t>
+              <w:t>&amp;gt</w:t>
+            </w:r>
+            <w:proofErr w:type="spellEnd"/>
+            <w:r>
+              <w:rPr>
+                <w:rFonts w:ascii="Consolas" w:hAnsi="Consolas" w:cs="Consolas"/>
+                <w:color w:val="FF0000"/>
+                <w:sz w:val="19"/>
+                <w:szCs w:val="19"/>
+              </w:rPr>
+              <w:t>;</w:t>
             </w:r>
           </w:p>
         </w:tc>
@@ -7085,6 +7843,7 @@
                 <w:highlight w:val="white"/>
               </w:rPr>
             </w:pPr>
+            <w:proofErr w:type="spellStart"/>
             <w:r>
               <w:rPr>
                 <w:rFonts w:ascii="Consolas" w:hAnsi="Consolas" w:cs="Consolas"/>
@@ -7095,6 +7854,7 @@
               </w:rPr>
               <w:t>ListFieldsOnly</w:t>
             </w:r>
+            <w:proofErr w:type="spellEnd"/>
           </w:p>
         </w:tc>
         <w:tc>
@@ -7109,14 +7869,24 @@
               <w:outlineLvl w:val="3"/>
             </w:pPr>
             <w:r>
-              <w:t xml:space="preserve">True / False flag to indicate whether or not the program should do nothing more than print the available fields in the SharePoint List in the email. Intended for debugging / initial development purposes, a value of “true” will not execute the </w:t>
+              <w:t xml:space="preserve">True / False flag to indicate </w:t>
+            </w:r>
+            <w:proofErr w:type="gramStart"/>
+            <w:r>
+              <w:t>whether or not</w:t>
+            </w:r>
+            <w:proofErr w:type="gramEnd"/>
+            <w:r>
+              <w:t xml:space="preserve"> the program should do nothing more than print the available fields in the SharePoint List in the email. Intended for debugging / initial development purposes, a value of “true” will not execute the </w:t>
             </w:r>
             <w:r>
               <w:t>[</w:t>
             </w:r>
+            <w:proofErr w:type="spellStart"/>
             <w:r>
               <w:t>ShareViewXml</w:t>
             </w:r>
+            <w:proofErr w:type="spellEnd"/>
             <w:r>
               <w:t>]</w:t>
             </w:r>
@@ -7141,6 +7911,7 @@
                 <w:b/>
               </w:rPr>
             </w:pPr>
+            <w:proofErr w:type="spellStart"/>
             <w:r>
               <w:rPr>
                 <w:rFonts w:ascii="Consolas" w:hAnsi="Consolas" w:cs="Consolas"/>
@@ -7151,6 +7922,7 @@
               </w:rPr>
               <w:t>ColumnTransforms</w:t>
             </w:r>
+            <w:proofErr w:type="spellEnd"/>
           </w:p>
         </w:tc>
         <w:tc>
@@ -7206,8 +7978,13 @@
               <w:ind w:left="589"/>
               <w:outlineLvl w:val="3"/>
             </w:pPr>
-            <w:r>
-              <w:t>ColumnName – SharePoint key name for the field to be searched.</w:t>
+            <w:proofErr w:type="spellStart"/>
+            <w:r>
+              <w:t>ColumnName</w:t>
+            </w:r>
+            <w:proofErr w:type="spellEnd"/>
+            <w:r>
+              <w:t xml:space="preserve"> – SharePoint key name for the field to be searched.</w:t>
             </w:r>
           </w:p>
           <w:p>
@@ -7275,22 +8052,10 @@
                 <w:szCs w:val="19"/>
                 <w:highlight w:val="white"/>
               </w:rPr>
-              <w:t>[{'ColumnName':'Site','Find':'Winchester','Replace':'Winchester - GDIT'}]</w:t>
-            </w:r>
-          </w:p>
-        </w:tc>
-      </w:tr>
-      <w:tr>
-        <w:tc>
-          <w:tcPr>
-            <w:tcW w:w="2490" w:type="dxa"/>
-          </w:tcPr>
-          <w:p>
-            <w:pPr>
-              <w:autoSpaceDE w:val="0"/>
-              <w:autoSpaceDN w:val="0"/>
-              <w:adjustRightInd w:val="0"/>
-              <w:outlineLvl w:val="3"/>
+              <w:t>[{'</w:t>
+            </w:r>
+            <w:proofErr w:type="spellStart"/>
+            <w:r>
               <w:rPr>
                 <w:rFonts w:ascii="Consolas" w:hAnsi="Consolas" w:cs="Consolas"/>
                 <w:color w:val="0000FF"/>
@@ -7298,7 +8063,9 @@
                 <w:szCs w:val="19"/>
                 <w:highlight w:val="white"/>
               </w:rPr>
-            </w:pPr>
+              <w:t>ColumnName</w:t>
+            </w:r>
+            <w:proofErr w:type="spellEnd"/>
             <w:r>
               <w:rPr>
                 <w:rFonts w:ascii="Consolas" w:hAnsi="Consolas" w:cs="Consolas"/>
@@ -7307,8 +8074,64 @@
                 <w:szCs w:val="19"/>
                 <w:highlight w:val="white"/>
               </w:rPr>
+              <w:t>':'</w:t>
+            </w:r>
+            <w:proofErr w:type="spellStart"/>
+            <w:r>
+              <w:rPr>
+                <w:rFonts w:ascii="Consolas" w:hAnsi="Consolas" w:cs="Consolas"/>
+                <w:color w:val="0000FF"/>
+                <w:sz w:val="19"/>
+                <w:szCs w:val="19"/>
+                <w:highlight w:val="white"/>
+              </w:rPr>
+              <w:t>Site','Find':'Winchester','Replace':'Winchester</w:t>
+            </w:r>
+            <w:proofErr w:type="spellEnd"/>
+            <w:r>
+              <w:rPr>
+                <w:rFonts w:ascii="Consolas" w:hAnsi="Consolas" w:cs="Consolas"/>
+                <w:color w:val="0000FF"/>
+                <w:sz w:val="19"/>
+                <w:szCs w:val="19"/>
+                <w:highlight w:val="white"/>
+              </w:rPr>
+              <w:t xml:space="preserve"> - GDIT'}]</w:t>
+            </w:r>
+          </w:p>
+        </w:tc>
+      </w:tr>
+      <w:tr>
+        <w:tc>
+          <w:tcPr>
+            <w:tcW w:w="2490" w:type="dxa"/>
+          </w:tcPr>
+          <w:p>
+            <w:pPr>
+              <w:autoSpaceDE w:val="0"/>
+              <w:autoSpaceDN w:val="0"/>
+              <w:adjustRightInd w:val="0"/>
+              <w:outlineLvl w:val="3"/>
+              <w:rPr>
+                <w:rFonts w:ascii="Consolas" w:hAnsi="Consolas" w:cs="Consolas"/>
+                <w:color w:val="0000FF"/>
+                <w:sz w:val="19"/>
+                <w:szCs w:val="19"/>
+                <w:highlight w:val="white"/>
+              </w:rPr>
+            </w:pPr>
+            <w:proofErr w:type="spellStart"/>
+            <w:r>
+              <w:rPr>
+                <w:rFonts w:ascii="Consolas" w:hAnsi="Consolas" w:cs="Consolas"/>
+                <w:color w:val="0000FF"/>
+                <w:sz w:val="19"/>
+                <w:szCs w:val="19"/>
+                <w:highlight w:val="white"/>
+              </w:rPr>
               <w:t>ExtractFields</w:t>
             </w:r>
+            <w:proofErr w:type="spellEnd"/>
           </w:p>
         </w:tc>
         <w:tc>
@@ -7358,8 +8181,13 @@
               <w:ind w:left="589"/>
               <w:outlineLvl w:val="3"/>
             </w:pPr>
-            <w:r>
-              <w:t xml:space="preserve">ColumnName – </w:t>
+            <w:proofErr w:type="spellStart"/>
+            <w:r>
+              <w:t>ColumnName</w:t>
+            </w:r>
+            <w:proofErr w:type="spellEnd"/>
+            <w:r>
+              <w:t xml:space="preserve"> – </w:t>
             </w:r>
             <w:r>
               <w:t xml:space="preserve">Destination column name </w:t>
@@ -7396,8 +8224,13 @@
               <w:ind w:left="589"/>
               <w:outlineLvl w:val="3"/>
             </w:pPr>
-            <w:r>
-              <w:t>KeyName – SharePoint key name for the field.</w:t>
+            <w:proofErr w:type="spellStart"/>
+            <w:r>
+              <w:t>KeyName</w:t>
+            </w:r>
+            <w:proofErr w:type="spellEnd"/>
+            <w:r>
+              <w:t xml:space="preserve"> – SharePoint key name for the field.</w:t>
             </w:r>
           </w:p>
           <w:p>
@@ -7457,9 +8290,11 @@
               <w:ind w:left="589"/>
               <w:outlineLvl w:val="3"/>
             </w:pPr>
+            <w:proofErr w:type="spellStart"/>
             <w:r>
               <w:t>IsSPKey</w:t>
             </w:r>
+            <w:proofErr w:type="spellEnd"/>
             <w:r>
               <w:t xml:space="preserve"> – Is this field a key field in the SharePoint list? Used to determine updates vs. inserts. TRUE / FALSE.</w:t>
             </w:r>
@@ -7486,9 +8321,11 @@
               <w:ind w:left="589"/>
               <w:outlineLvl w:val="3"/>
             </w:pPr>
+            <w:proofErr w:type="spellStart"/>
             <w:r>
               <w:t>IsSPUnique</w:t>
             </w:r>
+            <w:proofErr w:type="spellEnd"/>
             <w:r>
               <w:t xml:space="preserve"> – Does this field need to be unique (may be part of a set)? Used to determine duplicate records. TRUE / FALSE.</w:t>
             </w:r>
@@ -7515,8 +8352,13 @@
               <w:ind w:left="589"/>
               <w:outlineLvl w:val="3"/>
             </w:pPr>
-            <w:r>
-              <w:t>CanUpdate – Can this field be updated? TRUE / FALSE.</w:t>
+            <w:proofErr w:type="spellStart"/>
+            <w:r>
+              <w:t>CanUpdate</w:t>
+            </w:r>
+            <w:proofErr w:type="spellEnd"/>
+            <w:r>
+              <w:t xml:space="preserve"> – Can this field be updated? TRUE / FALSE.</w:t>
             </w:r>
             <w:r>
               <w:t xml:space="preserve"> Default = false.</w:t>
@@ -7541,8 +8383,21 @@
               <w:ind w:left="589"/>
               <w:outlineLvl w:val="3"/>
             </w:pPr>
-            <w:r>
-              <w:t>AlwaysUpdate – Only applies if CanUpdate is TRUE for the field. Should the field always be updated, even if the new value is null or blank?</w:t>
+            <w:proofErr w:type="spellStart"/>
+            <w:r>
+              <w:t>AlwaysUpdate</w:t>
+            </w:r>
+            <w:proofErr w:type="spellEnd"/>
+            <w:r>
+              <w:t xml:space="preserve"> – Only applies if </w:t>
+            </w:r>
+            <w:proofErr w:type="spellStart"/>
+            <w:r>
+              <w:t>CanUpdate</w:t>
+            </w:r>
+            <w:proofErr w:type="spellEnd"/>
+            <w:r>
+              <w:t xml:space="preserve"> is TRUE for the field. Should the field always be updated, even if the new value is null or blank?</w:t>
             </w:r>
           </w:p>
           <w:p>
@@ -7564,9 +8419,14 @@
               <w:ind w:left="589"/>
               <w:outlineLvl w:val="3"/>
             </w:pPr>
+            <w:proofErr w:type="spellStart"/>
             <w:r>
               <w:lastRenderedPageBreak/>
-              <w:t>LookupId – When providing the value of this field, should the lookup identifier be returned as the value instead of the actual lookup value? TRUE / FALSE. Default = false (return the actual lookup value).</w:t>
+              <w:t>LookupId</w:t>
+            </w:r>
+            <w:proofErr w:type="spellEnd"/>
+            <w:r>
+              <w:t xml:space="preserve"> – When providing the value of this field, should the lookup identifier be returned as the value instead of the actual lookup value? TRUE / FALSE. Default = false (return the actual lookup value).</w:t>
             </w:r>
           </w:p>
           <w:p>
@@ -7598,8 +8458,9 @@
                 <w:szCs w:val="19"/>
                 <w:highlight w:val="white"/>
               </w:rPr>
-              <w:t>, 'IsSPKey':'True','CanUpdate':'False'</w:t>
-            </w:r>
+              <w:t>, '</w:t>
+            </w:r>
+            <w:proofErr w:type="spellStart"/>
             <w:r>
               <w:rPr>
                 <w:rFonts w:ascii="Consolas" w:hAnsi="Consolas" w:cs="Consolas"/>
@@ -7608,22 +8469,10 @@
                 <w:szCs w:val="19"/>
                 <w:highlight w:val="white"/>
               </w:rPr>
-              <w:t>}]</w:t>
-            </w:r>
-          </w:p>
-        </w:tc>
-      </w:tr>
-      <w:tr>
-        <w:tc>
-          <w:tcPr>
-            <w:tcW w:w="2490" w:type="dxa"/>
-          </w:tcPr>
-          <w:p>
-            <w:pPr>
-              <w:autoSpaceDE w:val="0"/>
-              <w:autoSpaceDN w:val="0"/>
-              <w:adjustRightInd w:val="0"/>
-              <w:outlineLvl w:val="3"/>
+              <w:t>IsSPKey</w:t>
+            </w:r>
+            <w:proofErr w:type="spellEnd"/>
+            <w:r>
               <w:rPr>
                 <w:rFonts w:ascii="Consolas" w:hAnsi="Consolas" w:cs="Consolas"/>
                 <w:color w:val="0000FF"/>
@@ -7631,7 +8480,9 @@
                 <w:szCs w:val="19"/>
                 <w:highlight w:val="white"/>
               </w:rPr>
-            </w:pPr>
+              <w:t>':'True','</w:t>
+            </w:r>
+            <w:proofErr w:type="spellStart"/>
             <w:r>
               <w:rPr>
                 <w:rFonts w:ascii="Consolas" w:hAnsi="Consolas" w:cs="Consolas"/>
@@ -7640,40 +8491,10 @@
                 <w:szCs w:val="19"/>
                 <w:highlight w:val="white"/>
               </w:rPr>
-              <w:lastRenderedPageBreak/>
-              <w:t>EmailHost</w:t>
-            </w:r>
-          </w:p>
-        </w:tc>
-        <w:tc>
-          <w:tcPr>
-            <w:tcW w:w="6860" w:type="dxa"/>
-          </w:tcPr>
-          <w:p>
-            <w:pPr>
-              <w:autoSpaceDE w:val="0"/>
-              <w:autoSpaceDN w:val="0"/>
-              <w:adjustRightInd w:val="0"/>
-              <w:spacing w:after="120" w:line="240" w:lineRule="auto"/>
-              <w:outlineLvl w:val="3"/>
-            </w:pPr>
-            <w:r>
-              <w:t>SMTP email host server</w:t>
-            </w:r>
-          </w:p>
-        </w:tc>
-      </w:tr>
-      <w:tr>
-        <w:tc>
-          <w:tcPr>
-            <w:tcW w:w="2490" w:type="dxa"/>
-          </w:tcPr>
-          <w:p>
-            <w:pPr>
-              <w:autoSpaceDE w:val="0"/>
-              <w:autoSpaceDN w:val="0"/>
-              <w:adjustRightInd w:val="0"/>
-              <w:outlineLvl w:val="3"/>
+              <w:t>CanUpdate</w:t>
+            </w:r>
+            <w:proofErr w:type="spellEnd"/>
+            <w:r>
               <w:rPr>
                 <w:rFonts w:ascii="Consolas" w:hAnsi="Consolas" w:cs="Consolas"/>
                 <w:color w:val="0000FF"/>
@@ -7681,7 +8502,8 @@
                 <w:szCs w:val="19"/>
                 <w:highlight w:val="white"/>
               </w:rPr>
-            </w:pPr>
+              <w:t>':'False'</w:t>
+            </w:r>
             <w:r>
               <w:rPr>
                 <w:rFonts w:ascii="Consolas" w:hAnsi="Consolas" w:cs="Consolas"/>
@@ -7690,24 +8512,7 @@
                 <w:szCs w:val="19"/>
                 <w:highlight w:val="white"/>
               </w:rPr>
-              <w:t>EmailAuth</w:t>
-            </w:r>
-          </w:p>
-        </w:tc>
-        <w:tc>
-          <w:tcPr>
-            <w:tcW w:w="6860" w:type="dxa"/>
-          </w:tcPr>
-          <w:p>
-            <w:pPr>
-              <w:autoSpaceDE w:val="0"/>
-              <w:autoSpaceDN w:val="0"/>
-              <w:adjustRightInd w:val="0"/>
-              <w:spacing w:after="120" w:line="240" w:lineRule="auto"/>
-              <w:outlineLvl w:val="3"/>
-            </w:pPr>
-            <w:r>
-              <w:t>Authentication method for SMTP email server. Corresponds to log4net supported SMTP authentication values: Ntlm, Basic, None.</w:t>
+              <w:t>}]</w:t>
             </w:r>
           </w:p>
         </w:tc>
@@ -7731,6 +8536,7 @@
                 <w:highlight w:val="white"/>
               </w:rPr>
             </w:pPr>
+            <w:proofErr w:type="spellStart"/>
             <w:r>
               <w:rPr>
                 <w:rFonts w:ascii="Consolas" w:hAnsi="Consolas" w:cs="Consolas"/>
@@ -7739,8 +8545,10 @@
                 <w:szCs w:val="19"/>
                 <w:highlight w:val="white"/>
               </w:rPr>
-              <w:t>EmailFrom</w:t>
-            </w:r>
+              <w:lastRenderedPageBreak/>
+              <w:t>EmailHost</w:t>
+            </w:r>
+            <w:proofErr w:type="spellEnd"/>
           </w:p>
         </w:tc>
         <w:tc>
@@ -7756,7 +8564,7 @@
               <w:outlineLvl w:val="3"/>
             </w:pPr>
             <w:r>
-              <w:t>From address for email summary.</w:t>
+              <w:t>SMTP email host server</w:t>
             </w:r>
           </w:p>
         </w:tc>
@@ -7780,6 +8588,7 @@
                 <w:highlight w:val="white"/>
               </w:rPr>
             </w:pPr>
+            <w:proofErr w:type="spellStart"/>
             <w:r>
               <w:rPr>
                 <w:rFonts w:ascii="Consolas" w:hAnsi="Consolas" w:cs="Consolas"/>
@@ -7788,8 +8597,9 @@
                 <w:szCs w:val="19"/>
                 <w:highlight w:val="white"/>
               </w:rPr>
-              <w:t>EmailTo</w:t>
-            </w:r>
+              <w:t>EmailAuth</w:t>
+            </w:r>
+            <w:proofErr w:type="spellEnd"/>
           </w:p>
         </w:tc>
         <w:tc>
@@ -7805,7 +8615,15 @@
               <w:outlineLvl w:val="3"/>
             </w:pPr>
             <w:r>
-              <w:t>To address(es) for email summary.</w:t>
+              <w:t xml:space="preserve">Authentication method for SMTP email server. Corresponds to log4net supported SMTP authentication values: </w:t>
+            </w:r>
+            <w:proofErr w:type="spellStart"/>
+            <w:r>
+              <w:t>Ntlm</w:t>
+            </w:r>
+            <w:proofErr w:type="spellEnd"/>
+            <w:r>
+              <w:t>, Basic, None.</w:t>
             </w:r>
           </w:p>
         </w:tc>
@@ -7829,6 +8647,7 @@
                 <w:highlight w:val="white"/>
               </w:rPr>
             </w:pPr>
+            <w:proofErr w:type="spellStart"/>
             <w:r>
               <w:rPr>
                 <w:rFonts w:ascii="Consolas" w:hAnsi="Consolas" w:cs="Consolas"/>
@@ -7837,8 +8656,9 @@
                 <w:szCs w:val="19"/>
                 <w:highlight w:val="white"/>
               </w:rPr>
-              <w:t>ConvertEmptyStringToNull</w:t>
-            </w:r>
+              <w:t>EmailFrom</w:t>
+            </w:r>
+            <w:proofErr w:type="spellEnd"/>
           </w:p>
         </w:tc>
         <w:tc>
@@ -7854,7 +8674,7 @@
               <w:outlineLvl w:val="3"/>
             </w:pPr>
             <w:r>
-              <w:t>True to convert empty strings in the SharePoint list to a “null” value; False to leave as empty strings.</w:t>
+              <w:t>From address for email summary.</w:t>
             </w:r>
           </w:p>
         </w:tc>
@@ -7878,6 +8698,7 @@
                 <w:highlight w:val="white"/>
               </w:rPr>
             </w:pPr>
+            <w:proofErr w:type="spellStart"/>
             <w:r>
               <w:rPr>
                 <w:rFonts w:ascii="Consolas" w:hAnsi="Consolas" w:cs="Consolas"/>
@@ -7886,8 +8707,111 @@
                 <w:szCs w:val="19"/>
                 <w:highlight w:val="white"/>
               </w:rPr>
+              <w:t>EmailTo</w:t>
+            </w:r>
+            <w:proofErr w:type="spellEnd"/>
+          </w:p>
+        </w:tc>
+        <w:tc>
+          <w:tcPr>
+            <w:tcW w:w="6860" w:type="dxa"/>
+          </w:tcPr>
+          <w:p>
+            <w:pPr>
+              <w:autoSpaceDE w:val="0"/>
+              <w:autoSpaceDN w:val="0"/>
+              <w:adjustRightInd w:val="0"/>
+              <w:spacing w:after="120" w:line="240" w:lineRule="auto"/>
+              <w:outlineLvl w:val="3"/>
+            </w:pPr>
+            <w:r>
+              <w:t>To address(es) for email summary.</w:t>
+            </w:r>
+          </w:p>
+        </w:tc>
+      </w:tr>
+      <w:tr>
+        <w:tc>
+          <w:tcPr>
+            <w:tcW w:w="2490" w:type="dxa"/>
+          </w:tcPr>
+          <w:p>
+            <w:pPr>
+              <w:autoSpaceDE w:val="0"/>
+              <w:autoSpaceDN w:val="0"/>
+              <w:adjustRightInd w:val="0"/>
+              <w:outlineLvl w:val="3"/>
+              <w:rPr>
+                <w:rFonts w:ascii="Consolas" w:hAnsi="Consolas" w:cs="Consolas"/>
+                <w:color w:val="0000FF"/>
+                <w:sz w:val="19"/>
+                <w:szCs w:val="19"/>
+                <w:highlight w:val="white"/>
+              </w:rPr>
+            </w:pPr>
+            <w:proofErr w:type="spellStart"/>
+            <w:r>
+              <w:rPr>
+                <w:rFonts w:ascii="Consolas" w:hAnsi="Consolas" w:cs="Consolas"/>
+                <w:color w:val="0000FF"/>
+                <w:sz w:val="19"/>
+                <w:szCs w:val="19"/>
+                <w:highlight w:val="white"/>
+              </w:rPr>
+              <w:t>ConvertEmptyStringToNull</w:t>
+            </w:r>
+            <w:proofErr w:type="spellEnd"/>
+          </w:p>
+        </w:tc>
+        <w:tc>
+          <w:tcPr>
+            <w:tcW w:w="6860" w:type="dxa"/>
+          </w:tcPr>
+          <w:p>
+            <w:pPr>
+              <w:autoSpaceDE w:val="0"/>
+              <w:autoSpaceDN w:val="0"/>
+              <w:adjustRightInd w:val="0"/>
+              <w:spacing w:after="120" w:line="240" w:lineRule="auto"/>
+              <w:outlineLvl w:val="3"/>
+            </w:pPr>
+            <w:r>
+              <w:t>True to convert empty strings in the SharePoint list to a “null” value; False to leave as empty strings.</w:t>
+            </w:r>
+          </w:p>
+        </w:tc>
+      </w:tr>
+      <w:tr>
+        <w:tc>
+          <w:tcPr>
+            <w:tcW w:w="2490" w:type="dxa"/>
+          </w:tcPr>
+          <w:p>
+            <w:pPr>
+              <w:autoSpaceDE w:val="0"/>
+              <w:autoSpaceDN w:val="0"/>
+              <w:adjustRightInd w:val="0"/>
+              <w:outlineLvl w:val="3"/>
+              <w:rPr>
+                <w:rFonts w:ascii="Consolas" w:hAnsi="Consolas" w:cs="Consolas"/>
+                <w:color w:val="0000FF"/>
+                <w:sz w:val="19"/>
+                <w:szCs w:val="19"/>
+                <w:highlight w:val="white"/>
+              </w:rPr>
+            </w:pPr>
+            <w:proofErr w:type="spellStart"/>
+            <w:r>
+              <w:rPr>
+                <w:rFonts w:ascii="Consolas" w:hAnsi="Consolas" w:cs="Consolas"/>
+                <w:color w:val="0000FF"/>
+                <w:sz w:val="19"/>
+                <w:szCs w:val="19"/>
+                <w:highlight w:val="white"/>
+              </w:rPr>
               <w:t>FailureToken</w:t>
             </w:r>
+            <w:proofErr w:type="spellEnd"/>
           </w:p>
         </w:tc>
         <w:tc>
@@ -8118,7 +9042,7 @@
                 <w:sz w:val="20"/>
               </w:rPr>
             </w:pPr>
-            <w:del w:id="105" w:author="Palacherla, Susmitha C" w:date="2020-12-21T17:37:00Z">
+            <w:del w:id="106" w:author="Palacherla, Susmitha C" w:date="2020-12-21T17:37:00Z">
               <w:r>
                 <w:rPr>
                   <w:sz w:val="20"/>
@@ -8126,7 +9050,7 @@
                 <w:delText>6/3/2019</w:delText>
               </w:r>
             </w:del>
-            <w:ins w:id="106" w:author="Palacherla, Susmitha C" w:date="2020-12-21T17:37:00Z">
+            <w:ins w:id="107" w:author="Palacherla, Susmitha C" w:date="2020-12-21T17:37:00Z">
               <w:r>
                 <w:rPr>
                   <w:sz w:val="20"/>
@@ -8155,7 +9079,7 @@
               </w:rPr>
               <w:t xml:space="preserve">Initial </w:t>
             </w:r>
-            <w:ins w:id="107" w:author="Palacherla, Susmitha C" w:date="2020-12-21T17:34:00Z">
+            <w:ins w:id="108" w:author="Palacherla, Susmitha C" w:date="2020-12-21T17:34:00Z">
               <w:r>
                 <w:rPr>
                   <w:sz w:val="20"/>
@@ -8163,7 +9087,7 @@
                 <w:t>Revision for CCO eCoaching (</w:t>
               </w:r>
             </w:ins>
-            <w:ins w:id="108" w:author="Palacherla, Susmitha C" w:date="2020-12-21T20:39:00Z">
+            <w:ins w:id="109" w:author="Palacherla, Susmitha C" w:date="2020-12-21T20:39:00Z">
               <w:r>
                 <w:rPr>
                   <w:sz w:val="20"/>
@@ -8171,7 +9095,7 @@
                 <w:t xml:space="preserve">Adapted from original </w:t>
               </w:r>
             </w:ins>
-            <w:ins w:id="109" w:author="Palacherla, Susmitha C" w:date="2020-12-21T20:40:00Z">
+            <w:ins w:id="110" w:author="Palacherla, Susmitha C" w:date="2020-12-21T20:40:00Z">
               <w:r>
                 <w:rPr>
                   <w:sz w:val="20"/>
@@ -8179,7 +9103,7 @@
                 <w:t xml:space="preserve">design CROP DD </w:t>
               </w:r>
             </w:ins>
-            <w:ins w:id="110" w:author="Palacherla, Susmitha C" w:date="2020-12-21T20:39:00Z">
+            <w:ins w:id="111" w:author="Palacherla, Susmitha C" w:date="2020-12-21T20:39:00Z">
               <w:r>
                 <w:rPr>
                   <w:sz w:val="20"/>
@@ -8193,7 +9117,7 @@
                 <w:t xml:space="preserve"> </w:t>
               </w:r>
             </w:ins>
-            <w:ins w:id="111" w:author="Palacherla, Susmitha C" w:date="2020-12-21T20:40:00Z">
+            <w:ins w:id="112" w:author="Palacherla, Susmitha C" w:date="2020-12-21T20:40:00Z">
               <w:r>
                 <w:rPr>
                   <w:sz w:val="20"/>
@@ -8201,8 +9125,6 @@
                 <w:t>created</w:t>
               </w:r>
             </w:ins>
-            <w:bookmarkStart w:id="112" w:name="_GoBack"/>
-            <w:bookmarkEnd w:id="112"/>
             <w:ins w:id="113" w:author="Palacherla, Susmitha C" w:date="2020-12-21T20:39:00Z">
               <w:r>
                 <w:rPr>
@@ -9460,9 +10382,16 @@
           <w:tcW w:w="6379" w:type="dxa"/>
         </w:tcPr>
         <w:p>
-          <w:r>
-            <w:t>CCO CSR Recruitment and Onboarding Portal (CROP)</w:t>
-          </w:r>
+          <w:del w:id="144" w:author="Palacherla, Susmitha C" w:date="2020-12-22T15:02:00Z">
+            <w:r>
+              <w:delText>CCO CSR Recruitment and Onboarding Portal (CROP)</w:delText>
+            </w:r>
+          </w:del>
+          <w:ins w:id="145" w:author="Palacherla, Susmitha C" w:date="2020-12-22T15:02:00Z">
+            <w:r>
+              <w:t>eCoaching Log (eCL)</w:t>
+            </w:r>
+          </w:ins>
         </w:p>
       </w:tc>
       <w:tc>
@@ -9489,8 +10418,13 @@
           <w:tcW w:w="6379" w:type="dxa"/>
         </w:tcPr>
         <w:p>
+          <w:proofErr w:type="spellStart"/>
           <w:r>
-            <w:t>SOIBean Detail Design</w:t>
+            <w:t>SOIBean</w:t>
+          </w:r>
+          <w:proofErr w:type="spellEnd"/>
+          <w:r>
+            <w:t xml:space="preserve"> Detail Design</w:t>
           </w:r>
         </w:p>
       </w:tc>
@@ -9511,7 +10445,7 @@
           <w:r>
             <w:fldChar w:fldCharType="separate"/>
           </w:r>
-          <w:ins w:id="144" w:author="Palacherla, Susmitha C" w:date="2020-12-21T20:34:00Z">
+          <w:ins w:id="146" w:author="Palacherla, Susmitha C" w:date="2020-12-22T15:00:00Z">
             <w:r>
               <w:rPr>
                 <w:noProof/>
@@ -9519,7 +10453,7 @@
               <w:t>December 21, 2020</w:t>
             </w:r>
           </w:ins>
-          <w:del w:id="145" w:author="Palacherla, Susmitha C" w:date="2020-12-21T16:07:00Z">
+          <w:del w:id="147" w:author="Palacherla, Susmitha C" w:date="2020-12-21T16:07:00Z">
             <w:r>
               <w:rPr>
                 <w:noProof/>
@@ -16848,7 +17782,7 @@
 </file>
 
 <file path=customXml/itemProps1.xml><?xml version="1.0" encoding="utf-8"?>
-<ds:datastoreItem xmlns:ds="http://schemas.openxmlformats.org/officeDocument/2006/customXml" ds:itemID="{9DDF5739-3EA3-4558-ABB4-4B6415F973D6}">
+<ds:datastoreItem xmlns:ds="http://schemas.openxmlformats.org/officeDocument/2006/customXml" ds:itemID="{676232DE-259F-405A-AE8A-7C233202C413}">
   <ds:schemaRefs>
     <ds:schemaRef ds:uri="http://schemas.openxmlformats.org/officeDocument/2006/bibliography"/>
   </ds:schemaRefs>

</xml_diff>